<commit_message>
Update Rscript figures for gene names
Updated gene names
</commit_message>
<xml_diff>
--- a/E93_stats.docx
+++ b/E93_stats.docx
@@ -584,7 +584,7 @@
       </w:r>
       <w:r>
         <w:rPr>
-          <w:rStyle w:val="NormalTok"/>
+          <w:rStyle w:val="OperatorTok"/>
         </w:rPr>
         <w:t xml:space="preserve">:</w:t>
       </w:r>
@@ -983,7 +983,13 @@
         <w:rPr>
           <w:rStyle w:val="NormalTok"/>
         </w:rPr>
-        <w:t xml:space="preserve">(dtf, Gene==</w:t>
+        <w:t xml:space="preserve">(dtf, Gene</w:t>
+      </w:r>
+      <w:r>
+        <w:rPr>
+          <w:rStyle w:val="OperatorTok"/>
+        </w:rPr>
+        <w:t xml:space="preserve">==</w:t>
       </w:r>
       <w:r>
         <w:rPr>
@@ -999,7 +1005,7 @@
       </w:r>
       <w:r>
         <w:rPr>
-          <w:rStyle w:val="NormalTok"/>
+          <w:rStyle w:val="OperatorTok"/>
         </w:rPr>
         <w:t xml:space="preserve">|</w:t>
       </w:r>
@@ -1013,7 +1019,13 @@
         <w:rPr>
           <w:rStyle w:val="NormalTok"/>
         </w:rPr>
-        <w:t xml:space="preserve">Gene==</w:t>
+        <w:t xml:space="preserve">Gene</w:t>
+      </w:r>
+      <w:r>
+        <w:rPr>
+          <w:rStyle w:val="OperatorTok"/>
+        </w:rPr>
+        <w:t xml:space="preserve">==</w:t>
       </w:r>
       <w:r>
         <w:rPr>
@@ -1023,7 +1035,7 @@
       </w:r>
       <w:r>
         <w:rPr>
-          <w:rStyle w:val="NormalTok"/>
+          <w:rStyle w:val="OperatorTok"/>
         </w:rPr>
         <w:t xml:space="preserve">|</w:t>
       </w:r>
@@ -1037,7 +1049,13 @@
         <w:rPr>
           <w:rStyle w:val="NormalTok"/>
         </w:rPr>
-        <w:t xml:space="preserve">Gene==</w:t>
+        <w:t xml:space="preserve">Gene</w:t>
+      </w:r>
+      <w:r>
+        <w:rPr>
+          <w:rStyle w:val="OperatorTok"/>
+        </w:rPr>
+        <w:t xml:space="preserve">==</w:t>
       </w:r>
       <w:r>
         <w:rPr>
@@ -1047,7 +1065,7 @@
       </w:r>
       <w:r>
         <w:rPr>
-          <w:rStyle w:val="NormalTok"/>
+          <w:rStyle w:val="OperatorTok"/>
         </w:rPr>
         <w:t xml:space="preserve">|</w:t>
       </w:r>
@@ -1061,7 +1079,13 @@
         <w:rPr>
           <w:rStyle w:val="NormalTok"/>
         </w:rPr>
-        <w:t xml:space="preserve">Gene==</w:t>
+        <w:t xml:space="preserve">Gene</w:t>
+      </w:r>
+      <w:r>
+        <w:rPr>
+          <w:rStyle w:val="OperatorTok"/>
+        </w:rPr>
+        <w:t xml:space="preserve">==</w:t>
       </w:r>
       <w:r>
         <w:rPr>
@@ -1082,7 +1106,19 @@
         <w:rPr>
           <w:rStyle w:val="NormalTok"/>
         </w:rPr>
-        <w:t xml:space="preserve">dtf$Gene</w:t>
+        <w:t xml:space="preserve">dtf</w:t>
+      </w:r>
+      <w:r>
+        <w:rPr>
+          <w:rStyle w:val="OperatorTok"/>
+        </w:rPr>
+        <w:t xml:space="preserve">$</w:t>
+      </w:r>
+      <w:r>
+        <w:rPr>
+          <w:rStyle w:val="NormalTok"/>
+        </w:rPr>
+        <w:t xml:space="preserve">Gene</w:t>
       </w:r>
     </w:p>
     <w:p>
@@ -1401,7 +1437,19 @@
         <w:rPr>
           <w:rStyle w:val="NormalTok"/>
         </w:rPr>
-        <w:t xml:space="preserve">dtf$DAT</w:t>
+        <w:t xml:space="preserve">dtf</w:t>
+      </w:r>
+      <w:r>
+        <w:rPr>
+          <w:rStyle w:val="OperatorTok"/>
+        </w:rPr>
+        <w:t xml:space="preserve">$</w:t>
+      </w:r>
+      <w:r>
+        <w:rPr>
+          <w:rStyle w:val="NormalTok"/>
+        </w:rPr>
+        <w:t xml:space="preserve">DAT</w:t>
       </w:r>
     </w:p>
     <w:p>
@@ -1541,7 +1589,13 @@
         <w:rPr>
           <w:rStyle w:val="NormalTok"/>
         </w:rPr>
-        <w:t xml:space="preserve">rpL32)) +</w:t>
+        <w:t xml:space="preserve">rpL32)) </w:t>
+      </w:r>
+      <w:r>
+        <w:rPr>
+          <w:rStyle w:val="OperatorTok"/>
+        </w:rPr>
+        <w:t xml:space="preserve">+</w:t>
       </w:r>
       <w:r>
         <w:rPr>
@@ -1643,7 +1697,7 @@
           <wp:inline>
             <wp:extent cx="5334000" cy="4267200"/>
             <wp:effectExtent b="0" l="0" r="0" t="0"/>
-            <wp:docPr descr="" id="1" name="Picture"/>
+            <wp:docPr descr="" title="" id="1" name="Picture"/>
             <a:graphic>
               <a:graphicData uri="http://schemas.openxmlformats.org/drawingml/2006/picture">
                 <pic:pic>
@@ -1695,7 +1749,19 @@
         <w:rPr>
           <w:rStyle w:val="NormalTok"/>
         </w:rPr>
-        <w:t xml:space="preserve">(dtf$rpL32)</w:t>
+        <w:t xml:space="preserve">(dtf</w:t>
+      </w:r>
+      <w:r>
+        <w:rPr>
+          <w:rStyle w:val="OperatorTok"/>
+        </w:rPr>
+        <w:t xml:space="preserve">$</w:t>
+      </w:r>
+      <w:r>
+        <w:rPr>
+          <w:rStyle w:val="NormalTok"/>
+        </w:rPr>
+        <w:t xml:space="preserve">rpL32)</w:t>
       </w:r>
     </w:p>
     <w:p>
@@ -1707,7 +1773,7 @@
           <wp:inline>
             <wp:extent cx="5334000" cy="4267200"/>
             <wp:effectExtent b="0" l="0" r="0" t="0"/>
-            <wp:docPr descr="" id="1" name="Picture"/>
+            <wp:docPr descr="" title="" id="1" name="Picture"/>
             <a:graphic>
               <a:graphicData uri="http://schemas.openxmlformats.org/drawingml/2006/picture">
                 <pic:pic>
@@ -1771,7 +1837,19 @@
         <w:rPr>
           <w:rStyle w:val="NormalTok"/>
         </w:rPr>
-        <w:t xml:space="preserve">(dtf$rpL32))</w:t>
+        <w:t xml:space="preserve">(dtf</w:t>
+      </w:r>
+      <w:r>
+        <w:rPr>
+          <w:rStyle w:val="OperatorTok"/>
+        </w:rPr>
+        <w:t xml:space="preserve">$</w:t>
+      </w:r>
+      <w:r>
+        <w:rPr>
+          <w:rStyle w:val="NormalTok"/>
+        </w:rPr>
+        <w:t xml:space="preserve">rpL32))</w:t>
       </w:r>
     </w:p>
     <w:p>
@@ -1783,7 +1861,7 @@
           <wp:inline>
             <wp:extent cx="5334000" cy="4267200"/>
             <wp:effectExtent b="0" l="0" r="0" t="0"/>
-            <wp:docPr descr="" id="1" name="Picture"/>
+            <wp:docPr descr="" title="" id="1" name="Picture"/>
             <a:graphic>
               <a:graphicData uri="http://schemas.openxmlformats.org/drawingml/2006/picture">
                 <pic:pic>
@@ -1844,7 +1922,19 @@
         <w:rPr>
           <w:rStyle w:val="NormalTok"/>
         </w:rPr>
-        <w:t xml:space="preserve">(dtf$rpL32) ## not normal distribution</w:t>
+        <w:t xml:space="preserve">(dtf</w:t>
+      </w:r>
+      <w:r>
+        <w:rPr>
+          <w:rStyle w:val="OperatorTok"/>
+        </w:rPr>
+        <w:t xml:space="preserve">$</w:t>
+      </w:r>
+      <w:r>
+        <w:rPr>
+          <w:rStyle w:val="NormalTok"/>
+        </w:rPr>
+        <w:t xml:space="preserve">rpL32) ## not normal distribution</w:t>
       </w:r>
     </w:p>
     <w:p>
@@ -1929,7 +2019,43 @@
         <w:rPr>
           <w:rStyle w:val="NormalTok"/>
         </w:rPr>
-        <w:t xml:space="preserve">dtf, dtf$rpL32~dtf$Treatment, </w:t>
+        <w:t xml:space="preserve">dtf, dtf</w:t>
+      </w:r>
+      <w:r>
+        <w:rPr>
+          <w:rStyle w:val="OperatorTok"/>
+        </w:rPr>
+        <w:t xml:space="preserve">$</w:t>
+      </w:r>
+      <w:r>
+        <w:rPr>
+          <w:rStyle w:val="NormalTok"/>
+        </w:rPr>
+        <w:t xml:space="preserve">rpL32</w:t>
+      </w:r>
+      <w:r>
+        <w:rPr>
+          <w:rStyle w:val="OperatorTok"/>
+        </w:rPr>
+        <w:t xml:space="preserve">~</w:t>
+      </w:r>
+      <w:r>
+        <w:rPr>
+          <w:rStyle w:val="NormalTok"/>
+        </w:rPr>
+        <w:t xml:space="preserve">dtf</w:t>
+      </w:r>
+      <w:r>
+        <w:rPr>
+          <w:rStyle w:val="OperatorTok"/>
+        </w:rPr>
+        <w:t xml:space="preserve">$</w:t>
+      </w:r>
+      <w:r>
+        <w:rPr>
+          <w:rStyle w:val="NormalTok"/>
+        </w:rPr>
+        <w:t xml:space="preserve">Treatment, </w:t>
       </w:r>
       <w:r>
         <w:rPr>
@@ -2045,7 +2171,13 @@
         <w:rPr>
           <w:rStyle w:val="NormalTok"/>
         </w:rPr>
-        <w:t xml:space="preserve">(dtf, Gene==</w:t>
+        <w:t xml:space="preserve">(dtf, Gene</w:t>
+      </w:r>
+      <w:r>
+        <w:rPr>
+          <w:rStyle w:val="OperatorTok"/>
+        </w:rPr>
+        <w:t xml:space="preserve">==</w:t>
       </w:r>
       <w:r>
         <w:rPr>
@@ -2066,7 +2198,19 @@
         <w:rPr>
           <w:rStyle w:val="NormalTok"/>
         </w:rPr>
-        <w:t xml:space="preserve">dtfkrh1$Gene</w:t>
+        <w:t xml:space="preserve">dtfkrh1</w:t>
+      </w:r>
+      <w:r>
+        <w:rPr>
+          <w:rStyle w:val="OperatorTok"/>
+        </w:rPr>
+        <w:t xml:space="preserve">$</w:t>
+      </w:r>
+      <w:r>
+        <w:rPr>
+          <w:rStyle w:val="NormalTok"/>
+        </w:rPr>
+        <w:t xml:space="preserve">Gene</w:t>
       </w:r>
     </w:p>
     <w:p>
@@ -2157,7 +2301,43 @@
         <w:rPr>
           <w:rStyle w:val="NormalTok"/>
         </w:rPr>
-        <w:t xml:space="preserve">(dtfkrh1$SDM/dtfkrh1$rpL32, </w:t>
+        <w:t xml:space="preserve">(dtfkrh1</w:t>
+      </w:r>
+      <w:r>
+        <w:rPr>
+          <w:rStyle w:val="OperatorTok"/>
+        </w:rPr>
+        <w:t xml:space="preserve">$</w:t>
+      </w:r>
+      <w:r>
+        <w:rPr>
+          <w:rStyle w:val="NormalTok"/>
+        </w:rPr>
+        <w:t xml:space="preserve">SDM</w:t>
+      </w:r>
+      <w:r>
+        <w:rPr>
+          <w:rStyle w:val="OperatorTok"/>
+        </w:rPr>
+        <w:t xml:space="preserve">/</w:t>
+      </w:r>
+      <w:r>
+        <w:rPr>
+          <w:rStyle w:val="NormalTok"/>
+        </w:rPr>
+        <w:t xml:space="preserve">dtfkrh1</w:t>
+      </w:r>
+      <w:r>
+        <w:rPr>
+          <w:rStyle w:val="OperatorTok"/>
+        </w:rPr>
+        <w:t xml:space="preserve">$</w:t>
+      </w:r>
+      <w:r>
+        <w:rPr>
+          <w:rStyle w:val="NormalTok"/>
+        </w:rPr>
+        <w:t xml:space="preserve">rpL32, </w:t>
       </w:r>
       <w:r>
         <w:rPr>
@@ -2193,7 +2373,7 @@
           <wp:inline>
             <wp:extent cx="5334000" cy="4267200"/>
             <wp:effectExtent b="0" l="0" r="0" t="0"/>
-            <wp:docPr descr="" id="1" name="Picture"/>
+            <wp:docPr descr="" title="" id="1" name="Picture"/>
             <a:graphic>
               <a:graphicData uri="http://schemas.openxmlformats.org/drawingml/2006/picture">
                 <pic:pic>
@@ -2247,13 +2427,7 @@
         <w:rPr>
           <w:rStyle w:val="NormalTok"/>
         </w:rPr>
-        <w:t xml:space="preserve"> </w:t>
-      </w:r>
-      <w:r>
-        <w:rPr>
-          <w:rStyle w:val="NormalTok"/>
-        </w:rPr>
-        <w:t xml:space="preserve"> </w:t>
+        <w:t xml:space="preserve">  </w:t>
       </w:r>
       <w:r>
         <w:rPr>
@@ -2286,7 +2460,43 @@
         <w:rPr>
           <w:rStyle w:val="NormalTok"/>
         </w:rPr>
-        <w:t xml:space="preserve">(dtfkrh1$SDM/dtfkrh1$rpL32)) </w:t>
+        <w:t xml:space="preserve">(dtfkrh1</w:t>
+      </w:r>
+      <w:r>
+        <w:rPr>
+          <w:rStyle w:val="OperatorTok"/>
+        </w:rPr>
+        <w:t xml:space="preserve">$</w:t>
+      </w:r>
+      <w:r>
+        <w:rPr>
+          <w:rStyle w:val="NormalTok"/>
+        </w:rPr>
+        <w:t xml:space="preserve">SDM</w:t>
+      </w:r>
+      <w:r>
+        <w:rPr>
+          <w:rStyle w:val="OperatorTok"/>
+        </w:rPr>
+        <w:t xml:space="preserve">/</w:t>
+      </w:r>
+      <w:r>
+        <w:rPr>
+          <w:rStyle w:val="NormalTok"/>
+        </w:rPr>
+        <w:t xml:space="preserve">dtfkrh1</w:t>
+      </w:r>
+      <w:r>
+        <w:rPr>
+          <w:rStyle w:val="OperatorTok"/>
+        </w:rPr>
+        <w:t xml:space="preserve">$</w:t>
+      </w:r>
+      <w:r>
+        <w:rPr>
+          <w:rStyle w:val="NormalTok"/>
+        </w:rPr>
+        <w:t xml:space="preserve">rpL32)) </w:t>
       </w:r>
       <w:r>
         <w:rPr>
@@ -2304,7 +2514,7 @@
           <wp:inline>
             <wp:extent cx="5334000" cy="4267200"/>
             <wp:effectExtent b="0" l="0" r="0" t="0"/>
-            <wp:docPr descr="" id="1" name="Picture"/>
+            <wp:docPr descr="" title="" id="1" name="Picture"/>
             <a:graphic>
               <a:graphicData uri="http://schemas.openxmlformats.org/drawingml/2006/picture">
                 <pic:pic>
@@ -2379,7 +2589,13 @@
         <w:rPr>
           <w:rStyle w:val="NormalTok"/>
         </w:rPr>
-        <w:t xml:space="preserve">(dtfkrh1,Treatment==</w:t>
+        <w:t xml:space="preserve">(dtfkrh1,Treatment</w:t>
+      </w:r>
+      <w:r>
+        <w:rPr>
+          <w:rStyle w:val="OperatorTok"/>
+        </w:rPr>
+        <w:t xml:space="preserve">==</w:t>
       </w:r>
       <w:r>
         <w:rPr>
@@ -2400,7 +2616,19 @@
         <w:rPr>
           <w:rStyle w:val="NormalTok"/>
         </w:rPr>
-        <w:t xml:space="preserve">dtfkrh1CT$Treatment</w:t>
+        <w:t xml:space="preserve">dtfkrh1CT</w:t>
+      </w:r>
+      <w:r>
+        <w:rPr>
+          <w:rStyle w:val="OperatorTok"/>
+        </w:rPr>
+        <w:t xml:space="preserve">$</w:t>
+      </w:r>
+      <w:r>
+        <w:rPr>
+          <w:rStyle w:val="NormalTok"/>
+        </w:rPr>
+        <w:t xml:space="preserve">Treatment</w:t>
       </w:r>
     </w:p>
     <w:p>
@@ -2470,7 +2698,13 @@
         <w:rPr>
           <w:rStyle w:val="NormalTok"/>
         </w:rPr>
-        <w:t xml:space="preserve">(dtfkrh1,Treatment==</w:t>
+        <w:t xml:space="preserve">(dtfkrh1,Treatment</w:t>
+      </w:r>
+      <w:r>
+        <w:rPr>
+          <w:rStyle w:val="OperatorTok"/>
+        </w:rPr>
+        <w:t xml:space="preserve">==</w:t>
       </w:r>
       <w:r>
         <w:rPr>
@@ -2491,7 +2725,19 @@
         <w:rPr>
           <w:rStyle w:val="NormalTok"/>
         </w:rPr>
-        <w:t xml:space="preserve">dtfkrh1JHM$Treatment</w:t>
+        <w:t xml:space="preserve">dtfkrh1JHM</w:t>
+      </w:r>
+      <w:r>
+        <w:rPr>
+          <w:rStyle w:val="OperatorTok"/>
+        </w:rPr>
+        <w:t xml:space="preserve">$</w:t>
+      </w:r>
+      <w:r>
+        <w:rPr>
+          <w:rStyle w:val="NormalTok"/>
+        </w:rPr>
+        <w:t xml:space="preserve">Treatment</w:t>
       </w:r>
     </w:p>
     <w:p>
@@ -2546,7 +2792,43 @@
         <w:rPr>
           <w:rStyle w:val="NormalTok"/>
         </w:rPr>
-        <w:t xml:space="preserve">(dtfkrh1CT$SDM/dtfkrh1CT$rpL32, </w:t>
+        <w:t xml:space="preserve">(dtfkrh1CT</w:t>
+      </w:r>
+      <w:r>
+        <w:rPr>
+          <w:rStyle w:val="OperatorTok"/>
+        </w:rPr>
+        <w:t xml:space="preserve">$</w:t>
+      </w:r>
+      <w:r>
+        <w:rPr>
+          <w:rStyle w:val="NormalTok"/>
+        </w:rPr>
+        <w:t xml:space="preserve">SDM</w:t>
+      </w:r>
+      <w:r>
+        <w:rPr>
+          <w:rStyle w:val="OperatorTok"/>
+        </w:rPr>
+        <w:t xml:space="preserve">/</w:t>
+      </w:r>
+      <w:r>
+        <w:rPr>
+          <w:rStyle w:val="NormalTok"/>
+        </w:rPr>
+        <w:t xml:space="preserve">dtfkrh1CT</w:t>
+      </w:r>
+      <w:r>
+        <w:rPr>
+          <w:rStyle w:val="OperatorTok"/>
+        </w:rPr>
+        <w:t xml:space="preserve">$</w:t>
+      </w:r>
+      <w:r>
+        <w:rPr>
+          <w:rStyle w:val="NormalTok"/>
+        </w:rPr>
+        <w:t xml:space="preserve">rpL32, </w:t>
       </w:r>
       <w:r>
         <w:rPr>
@@ -2576,7 +2858,7 @@
           <wp:inline>
             <wp:extent cx="5334000" cy="4267200"/>
             <wp:effectExtent b="0" l="0" r="0" t="0"/>
-            <wp:docPr descr="" id="1" name="Picture"/>
+            <wp:docPr descr="" title="" id="1" name="Picture"/>
             <a:graphic>
               <a:graphicData uri="http://schemas.openxmlformats.org/drawingml/2006/picture">
                 <pic:pic>
@@ -2628,7 +2910,43 @@
         <w:rPr>
           <w:rStyle w:val="NormalTok"/>
         </w:rPr>
-        <w:t xml:space="preserve">(dtfkrh1JHM$SDM/dtfkrh1JHM$rpL32, </w:t>
+        <w:t xml:space="preserve">(dtfkrh1JHM</w:t>
+      </w:r>
+      <w:r>
+        <w:rPr>
+          <w:rStyle w:val="OperatorTok"/>
+        </w:rPr>
+        <w:t xml:space="preserve">$</w:t>
+      </w:r>
+      <w:r>
+        <w:rPr>
+          <w:rStyle w:val="NormalTok"/>
+        </w:rPr>
+        <w:t xml:space="preserve">SDM</w:t>
+      </w:r>
+      <w:r>
+        <w:rPr>
+          <w:rStyle w:val="OperatorTok"/>
+        </w:rPr>
+        <w:t xml:space="preserve">/</w:t>
+      </w:r>
+      <w:r>
+        <w:rPr>
+          <w:rStyle w:val="NormalTok"/>
+        </w:rPr>
+        <w:t xml:space="preserve">dtfkrh1JHM</w:t>
+      </w:r>
+      <w:r>
+        <w:rPr>
+          <w:rStyle w:val="OperatorTok"/>
+        </w:rPr>
+        <w:t xml:space="preserve">$</w:t>
+      </w:r>
+      <w:r>
+        <w:rPr>
+          <w:rStyle w:val="NormalTok"/>
+        </w:rPr>
+        <w:t xml:space="preserve">rpL32, </w:t>
       </w:r>
       <w:r>
         <w:rPr>
@@ -2658,7 +2976,7 @@
           <wp:inline>
             <wp:extent cx="5334000" cy="4267200"/>
             <wp:effectExtent b="0" l="0" r="0" t="0"/>
-            <wp:docPr descr="" id="1" name="Picture"/>
+            <wp:docPr descr="" title="" id="1" name="Picture"/>
             <a:graphic>
               <a:graphicData uri="http://schemas.openxmlformats.org/drawingml/2006/picture">
                 <pic:pic>
@@ -2704,13 +3022,7 @@
         <w:rPr>
           <w:rStyle w:val="NormalTok"/>
         </w:rPr>
-        <w:t xml:space="preserve"> </w:t>
-      </w:r>
-      <w:r>
-        <w:rPr>
-          <w:rStyle w:val="NormalTok"/>
-        </w:rPr>
-        <w:t xml:space="preserve"> </w:t>
+        <w:t xml:space="preserve">  </w:t>
       </w:r>
       <w:r>
         <w:rPr>
@@ -2743,7 +3055,43 @@
         <w:rPr>
           <w:rStyle w:val="NormalTok"/>
         </w:rPr>
-        <w:t xml:space="preserve">(dtfkrh1CT$SDM/dtfkrh1CT$rpL32)) </w:t>
+        <w:t xml:space="preserve">(dtfkrh1CT</w:t>
+      </w:r>
+      <w:r>
+        <w:rPr>
+          <w:rStyle w:val="OperatorTok"/>
+        </w:rPr>
+        <w:t xml:space="preserve">$</w:t>
+      </w:r>
+      <w:r>
+        <w:rPr>
+          <w:rStyle w:val="NormalTok"/>
+        </w:rPr>
+        <w:t xml:space="preserve">SDM</w:t>
+      </w:r>
+      <w:r>
+        <w:rPr>
+          <w:rStyle w:val="OperatorTok"/>
+        </w:rPr>
+        <w:t xml:space="preserve">/</w:t>
+      </w:r>
+      <w:r>
+        <w:rPr>
+          <w:rStyle w:val="NormalTok"/>
+        </w:rPr>
+        <w:t xml:space="preserve">dtfkrh1CT</w:t>
+      </w:r>
+      <w:r>
+        <w:rPr>
+          <w:rStyle w:val="OperatorTok"/>
+        </w:rPr>
+        <w:t xml:space="preserve">$</w:t>
+      </w:r>
+      <w:r>
+        <w:rPr>
+          <w:rStyle w:val="NormalTok"/>
+        </w:rPr>
+        <w:t xml:space="preserve">rpL32)) </w:t>
       </w:r>
       <w:r>
         <w:rPr>
@@ -2761,7 +3109,7 @@
           <wp:inline>
             <wp:extent cx="5334000" cy="4267200"/>
             <wp:effectExtent b="0" l="0" r="0" t="0"/>
-            <wp:docPr descr="" id="1" name="Picture"/>
+            <wp:docPr descr="" title="" id="1" name="Picture"/>
             <a:graphic>
               <a:graphicData uri="http://schemas.openxmlformats.org/drawingml/2006/picture">
                 <pic:pic>
@@ -2825,7 +3173,43 @@
         <w:rPr>
           <w:rStyle w:val="NormalTok"/>
         </w:rPr>
-        <w:t xml:space="preserve">(dtfkrh1JHM$SDM/dtfkrh1JHM$rpL32)) </w:t>
+        <w:t xml:space="preserve">(dtfkrh1JHM</w:t>
+      </w:r>
+      <w:r>
+        <w:rPr>
+          <w:rStyle w:val="OperatorTok"/>
+        </w:rPr>
+        <w:t xml:space="preserve">$</w:t>
+      </w:r>
+      <w:r>
+        <w:rPr>
+          <w:rStyle w:val="NormalTok"/>
+        </w:rPr>
+        <w:t xml:space="preserve">SDM</w:t>
+      </w:r>
+      <w:r>
+        <w:rPr>
+          <w:rStyle w:val="OperatorTok"/>
+        </w:rPr>
+        <w:t xml:space="preserve">/</w:t>
+      </w:r>
+      <w:r>
+        <w:rPr>
+          <w:rStyle w:val="NormalTok"/>
+        </w:rPr>
+        <w:t xml:space="preserve">dtfkrh1JHM</w:t>
+      </w:r>
+      <w:r>
+        <w:rPr>
+          <w:rStyle w:val="OperatorTok"/>
+        </w:rPr>
+        <w:t xml:space="preserve">$</w:t>
+      </w:r>
+      <w:r>
+        <w:rPr>
+          <w:rStyle w:val="NormalTok"/>
+        </w:rPr>
+        <w:t xml:space="preserve">rpL32)) </w:t>
       </w:r>
       <w:r>
         <w:rPr>
@@ -2843,7 +3227,7 @@
           <wp:inline>
             <wp:extent cx="5334000" cy="4267200"/>
             <wp:effectExtent b="0" l="0" r="0" t="0"/>
-            <wp:docPr descr="" id="1" name="Picture"/>
+            <wp:docPr descr="" title="" id="1" name="Picture"/>
             <a:graphic>
               <a:graphicData uri="http://schemas.openxmlformats.org/drawingml/2006/picture">
                 <pic:pic>
@@ -2913,7 +3297,13 @@
         <w:rPr>
           <w:rStyle w:val="NormalTok"/>
         </w:rPr>
-        <w:t xml:space="preserve">(dtf, Gene==</w:t>
+        <w:t xml:space="preserve">(dtf, Gene</w:t>
+      </w:r>
+      <w:r>
+        <w:rPr>
+          <w:rStyle w:val="OperatorTok"/>
+        </w:rPr>
+        <w:t xml:space="preserve">==</w:t>
       </w:r>
       <w:r>
         <w:rPr>
@@ -2934,7 +3324,19 @@
         <w:rPr>
           <w:rStyle w:val="NormalTok"/>
         </w:rPr>
-        <w:t xml:space="preserve">dtfE931$Gene</w:t>
+        <w:t xml:space="preserve">dtfE931</w:t>
+      </w:r>
+      <w:r>
+        <w:rPr>
+          <w:rStyle w:val="OperatorTok"/>
+        </w:rPr>
+        <w:t xml:space="preserve">$</w:t>
+      </w:r>
+      <w:r>
+        <w:rPr>
+          <w:rStyle w:val="NormalTok"/>
+        </w:rPr>
+        <w:t xml:space="preserve">Gene</w:t>
       </w:r>
     </w:p>
     <w:p>
@@ -3034,7 +3436,43 @@
         <w:rPr>
           <w:rStyle w:val="NormalTok"/>
         </w:rPr>
-        <w:t xml:space="preserve">(dtfE931$SDM/dtfE931$rpL32) </w:t>
+        <w:t xml:space="preserve">(dtfE931</w:t>
+      </w:r>
+      <w:r>
+        <w:rPr>
+          <w:rStyle w:val="OperatorTok"/>
+        </w:rPr>
+        <w:t xml:space="preserve">$</w:t>
+      </w:r>
+      <w:r>
+        <w:rPr>
+          <w:rStyle w:val="NormalTok"/>
+        </w:rPr>
+        <w:t xml:space="preserve">SDM</w:t>
+      </w:r>
+      <w:r>
+        <w:rPr>
+          <w:rStyle w:val="OperatorTok"/>
+        </w:rPr>
+        <w:t xml:space="preserve">/</w:t>
+      </w:r>
+      <w:r>
+        <w:rPr>
+          <w:rStyle w:val="NormalTok"/>
+        </w:rPr>
+        <w:t xml:space="preserve">dtfE931</w:t>
+      </w:r>
+      <w:r>
+        <w:rPr>
+          <w:rStyle w:val="OperatorTok"/>
+        </w:rPr>
+        <w:t xml:space="preserve">$</w:t>
+      </w:r>
+      <w:r>
+        <w:rPr>
+          <w:rStyle w:val="NormalTok"/>
+        </w:rPr>
+        <w:t xml:space="preserve">rpL32) </w:t>
       </w:r>
       <w:r>
         <w:rPr>
@@ -3052,7 +3490,7 @@
           <wp:inline>
             <wp:extent cx="5334000" cy="4267200"/>
             <wp:effectExtent b="0" l="0" r="0" t="0"/>
-            <wp:docPr descr="" id="1" name="Picture"/>
+            <wp:docPr descr="" title="" id="1" name="Picture"/>
             <a:graphic>
               <a:graphicData uri="http://schemas.openxmlformats.org/drawingml/2006/picture">
                 <pic:pic>
@@ -3098,13 +3536,7 @@
         <w:rPr>
           <w:rStyle w:val="NormalTok"/>
         </w:rPr>
-        <w:t xml:space="preserve"> </w:t>
-      </w:r>
-      <w:r>
-        <w:rPr>
-          <w:rStyle w:val="NormalTok"/>
-        </w:rPr>
-        <w:t xml:space="preserve"> </w:t>
+        <w:t xml:space="preserve">  </w:t>
       </w:r>
       <w:r>
         <w:rPr>
@@ -3137,7 +3569,43 @@
         <w:rPr>
           <w:rStyle w:val="NormalTok"/>
         </w:rPr>
-        <w:t xml:space="preserve">(dtfE931$SDM/dtfE931$rpL32))</w:t>
+        <w:t xml:space="preserve">(dtfE931</w:t>
+      </w:r>
+      <w:r>
+        <w:rPr>
+          <w:rStyle w:val="OperatorTok"/>
+        </w:rPr>
+        <w:t xml:space="preserve">$</w:t>
+      </w:r>
+      <w:r>
+        <w:rPr>
+          <w:rStyle w:val="NormalTok"/>
+        </w:rPr>
+        <w:t xml:space="preserve">SDM</w:t>
+      </w:r>
+      <w:r>
+        <w:rPr>
+          <w:rStyle w:val="OperatorTok"/>
+        </w:rPr>
+        <w:t xml:space="preserve">/</w:t>
+      </w:r>
+      <w:r>
+        <w:rPr>
+          <w:rStyle w:val="NormalTok"/>
+        </w:rPr>
+        <w:t xml:space="preserve">dtfE931</w:t>
+      </w:r>
+      <w:r>
+        <w:rPr>
+          <w:rStyle w:val="OperatorTok"/>
+        </w:rPr>
+        <w:t xml:space="preserve">$</w:t>
+      </w:r>
+      <w:r>
+        <w:rPr>
+          <w:rStyle w:val="NormalTok"/>
+        </w:rPr>
+        <w:t xml:space="preserve">rpL32))</w:t>
       </w:r>
     </w:p>
     <w:p>
@@ -3149,7 +3617,7 @@
           <wp:inline>
             <wp:extent cx="5334000" cy="4267200"/>
             <wp:effectExtent b="0" l="0" r="0" t="0"/>
-            <wp:docPr descr="" id="1" name="Picture"/>
+            <wp:docPr descr="" title="" id="1" name="Picture"/>
             <a:graphic>
               <a:graphicData uri="http://schemas.openxmlformats.org/drawingml/2006/picture">
                 <pic:pic>
@@ -3216,7 +3684,13 @@
         <w:rPr>
           <w:rStyle w:val="NormalTok"/>
         </w:rPr>
-        <w:t xml:space="preserve">(dtfE931,Treatment==</w:t>
+        <w:t xml:space="preserve">(dtfE931,Treatment</w:t>
+      </w:r>
+      <w:r>
+        <w:rPr>
+          <w:rStyle w:val="OperatorTok"/>
+        </w:rPr>
+        <w:t xml:space="preserve">==</w:t>
       </w:r>
       <w:r>
         <w:rPr>
@@ -3237,7 +3711,19 @@
         <w:rPr>
           <w:rStyle w:val="NormalTok"/>
         </w:rPr>
-        <w:t xml:space="preserve">dtfE931CT$Treatment</w:t>
+        <w:t xml:space="preserve">dtfE931CT</w:t>
+      </w:r>
+      <w:r>
+        <w:rPr>
+          <w:rStyle w:val="OperatorTok"/>
+        </w:rPr>
+        <w:t xml:space="preserve">$</w:t>
+      </w:r>
+      <w:r>
+        <w:rPr>
+          <w:rStyle w:val="NormalTok"/>
+        </w:rPr>
+        <w:t xml:space="preserve">Treatment</w:t>
       </w:r>
     </w:p>
     <w:p>
@@ -3307,7 +3793,13 @@
         <w:rPr>
           <w:rStyle w:val="NormalTok"/>
         </w:rPr>
-        <w:t xml:space="preserve">(dtfE931,Treatment==</w:t>
+        <w:t xml:space="preserve">(dtfE931,Treatment</w:t>
+      </w:r>
+      <w:r>
+        <w:rPr>
+          <w:rStyle w:val="OperatorTok"/>
+        </w:rPr>
+        <w:t xml:space="preserve">==</w:t>
       </w:r>
       <w:r>
         <w:rPr>
@@ -3328,7 +3820,19 @@
         <w:rPr>
           <w:rStyle w:val="NormalTok"/>
         </w:rPr>
-        <w:t xml:space="preserve">dtfE931JHM$Treatment</w:t>
+        <w:t xml:space="preserve">dtfE931JHM</w:t>
+      </w:r>
+      <w:r>
+        <w:rPr>
+          <w:rStyle w:val="OperatorTok"/>
+        </w:rPr>
+        <w:t xml:space="preserve">$</w:t>
+      </w:r>
+      <w:r>
+        <w:rPr>
+          <w:rStyle w:val="NormalTok"/>
+        </w:rPr>
+        <w:t xml:space="preserve">Treatment</w:t>
       </w:r>
     </w:p>
     <w:p>
@@ -3383,7 +3887,43 @@
         <w:rPr>
           <w:rStyle w:val="NormalTok"/>
         </w:rPr>
-        <w:t xml:space="preserve">(dtfE931CT$SDM/dtfE931CT$rpL32) </w:t>
+        <w:t xml:space="preserve">(dtfE931CT</w:t>
+      </w:r>
+      <w:r>
+        <w:rPr>
+          <w:rStyle w:val="OperatorTok"/>
+        </w:rPr>
+        <w:t xml:space="preserve">$</w:t>
+      </w:r>
+      <w:r>
+        <w:rPr>
+          <w:rStyle w:val="NormalTok"/>
+        </w:rPr>
+        <w:t xml:space="preserve">SDM</w:t>
+      </w:r>
+      <w:r>
+        <w:rPr>
+          <w:rStyle w:val="OperatorTok"/>
+        </w:rPr>
+        <w:t xml:space="preserve">/</w:t>
+      </w:r>
+      <w:r>
+        <w:rPr>
+          <w:rStyle w:val="NormalTok"/>
+        </w:rPr>
+        <w:t xml:space="preserve">dtfE931CT</w:t>
+      </w:r>
+      <w:r>
+        <w:rPr>
+          <w:rStyle w:val="OperatorTok"/>
+        </w:rPr>
+        <w:t xml:space="preserve">$</w:t>
+      </w:r>
+      <w:r>
+        <w:rPr>
+          <w:rStyle w:val="NormalTok"/>
+        </w:rPr>
+        <w:t xml:space="preserve">rpL32) </w:t>
       </w:r>
       <w:r>
         <w:rPr>
@@ -3401,7 +3941,7 @@
           <wp:inline>
             <wp:extent cx="5334000" cy="4267200"/>
             <wp:effectExtent b="0" l="0" r="0" t="0"/>
-            <wp:docPr descr="" id="1" name="Picture"/>
+            <wp:docPr descr="" title="" id="1" name="Picture"/>
             <a:graphic>
               <a:graphicData uri="http://schemas.openxmlformats.org/drawingml/2006/picture">
                 <pic:pic>
@@ -3453,7 +3993,43 @@
         <w:rPr>
           <w:rStyle w:val="NormalTok"/>
         </w:rPr>
-        <w:t xml:space="preserve">(dtfE931JHM$SDM/dtfE931JHM$rpL32)</w:t>
+        <w:t xml:space="preserve">(dtfE931JHM</w:t>
+      </w:r>
+      <w:r>
+        <w:rPr>
+          <w:rStyle w:val="OperatorTok"/>
+        </w:rPr>
+        <w:t xml:space="preserve">$</w:t>
+      </w:r>
+      <w:r>
+        <w:rPr>
+          <w:rStyle w:val="NormalTok"/>
+        </w:rPr>
+        <w:t xml:space="preserve">SDM</w:t>
+      </w:r>
+      <w:r>
+        <w:rPr>
+          <w:rStyle w:val="OperatorTok"/>
+        </w:rPr>
+        <w:t xml:space="preserve">/</w:t>
+      </w:r>
+      <w:r>
+        <w:rPr>
+          <w:rStyle w:val="NormalTok"/>
+        </w:rPr>
+        <w:t xml:space="preserve">dtfE931JHM</w:t>
+      </w:r>
+      <w:r>
+        <w:rPr>
+          <w:rStyle w:val="OperatorTok"/>
+        </w:rPr>
+        <w:t xml:space="preserve">$</w:t>
+      </w:r>
+      <w:r>
+        <w:rPr>
+          <w:rStyle w:val="NormalTok"/>
+        </w:rPr>
+        <w:t xml:space="preserve">rpL32)</w:t>
       </w:r>
     </w:p>
     <w:p>
@@ -3465,7 +4041,7 @@
           <wp:inline>
             <wp:extent cx="5334000" cy="4267200"/>
             <wp:effectExtent b="0" l="0" r="0" t="0"/>
-            <wp:docPr descr="" id="1" name="Picture"/>
+            <wp:docPr descr="" title="" id="1" name="Picture"/>
             <a:graphic>
               <a:graphicData uri="http://schemas.openxmlformats.org/drawingml/2006/picture">
                 <pic:pic>
@@ -3511,13 +4087,7 @@
         <w:rPr>
           <w:rStyle w:val="NormalTok"/>
         </w:rPr>
-        <w:t xml:space="preserve"> </w:t>
-      </w:r>
-      <w:r>
-        <w:rPr>
-          <w:rStyle w:val="NormalTok"/>
-        </w:rPr>
-        <w:t xml:space="preserve"> </w:t>
+        <w:t xml:space="preserve">  </w:t>
       </w:r>
       <w:r>
         <w:rPr>
@@ -3550,7 +4120,43 @@
         <w:rPr>
           <w:rStyle w:val="NormalTok"/>
         </w:rPr>
-        <w:t xml:space="preserve">(dtfE931CT$SDM/dtfE931CT$rpL32)) </w:t>
+        <w:t xml:space="preserve">(dtfE931CT</w:t>
+      </w:r>
+      <w:r>
+        <w:rPr>
+          <w:rStyle w:val="OperatorTok"/>
+        </w:rPr>
+        <w:t xml:space="preserve">$</w:t>
+      </w:r>
+      <w:r>
+        <w:rPr>
+          <w:rStyle w:val="NormalTok"/>
+        </w:rPr>
+        <w:t xml:space="preserve">SDM</w:t>
+      </w:r>
+      <w:r>
+        <w:rPr>
+          <w:rStyle w:val="OperatorTok"/>
+        </w:rPr>
+        <w:t xml:space="preserve">/</w:t>
+      </w:r>
+      <w:r>
+        <w:rPr>
+          <w:rStyle w:val="NormalTok"/>
+        </w:rPr>
+        <w:t xml:space="preserve">dtfE931CT</w:t>
+      </w:r>
+      <w:r>
+        <w:rPr>
+          <w:rStyle w:val="OperatorTok"/>
+        </w:rPr>
+        <w:t xml:space="preserve">$</w:t>
+      </w:r>
+      <w:r>
+        <w:rPr>
+          <w:rStyle w:val="NormalTok"/>
+        </w:rPr>
+        <w:t xml:space="preserve">rpL32)) </w:t>
       </w:r>
       <w:r>
         <w:rPr>
@@ -3568,7 +4174,7 @@
           <wp:inline>
             <wp:extent cx="5334000" cy="4267200"/>
             <wp:effectExtent b="0" l="0" r="0" t="0"/>
-            <wp:docPr descr="" id="1" name="Picture"/>
+            <wp:docPr descr="" title="" id="1" name="Picture"/>
             <a:graphic>
               <a:graphicData uri="http://schemas.openxmlformats.org/drawingml/2006/picture">
                 <pic:pic>
@@ -3632,7 +4238,43 @@
         <w:rPr>
           <w:rStyle w:val="NormalTok"/>
         </w:rPr>
-        <w:t xml:space="preserve">(dtfE931JHM$SDM/dtfE931JHM$rpL32)) </w:t>
+        <w:t xml:space="preserve">(dtfE931JHM</w:t>
+      </w:r>
+      <w:r>
+        <w:rPr>
+          <w:rStyle w:val="OperatorTok"/>
+        </w:rPr>
+        <w:t xml:space="preserve">$</w:t>
+      </w:r>
+      <w:r>
+        <w:rPr>
+          <w:rStyle w:val="NormalTok"/>
+        </w:rPr>
+        <w:t xml:space="preserve">SDM</w:t>
+      </w:r>
+      <w:r>
+        <w:rPr>
+          <w:rStyle w:val="OperatorTok"/>
+        </w:rPr>
+        <w:t xml:space="preserve">/</w:t>
+      </w:r>
+      <w:r>
+        <w:rPr>
+          <w:rStyle w:val="NormalTok"/>
+        </w:rPr>
+        <w:t xml:space="preserve">dtfE931JHM</w:t>
+      </w:r>
+      <w:r>
+        <w:rPr>
+          <w:rStyle w:val="OperatorTok"/>
+        </w:rPr>
+        <w:t xml:space="preserve">$</w:t>
+      </w:r>
+      <w:r>
+        <w:rPr>
+          <w:rStyle w:val="NormalTok"/>
+        </w:rPr>
+        <w:t xml:space="preserve">rpL32)) </w:t>
       </w:r>
       <w:r>
         <w:rPr>
@@ -3650,7 +4292,7 @@
           <wp:inline>
             <wp:extent cx="5334000" cy="4267200"/>
             <wp:effectExtent b="0" l="0" r="0" t="0"/>
-            <wp:docPr descr="" id="1" name="Picture"/>
+            <wp:docPr descr="" title="" id="1" name="Picture"/>
             <a:graphic>
               <a:graphicData uri="http://schemas.openxmlformats.org/drawingml/2006/picture">
                 <pic:pic>
@@ -3717,7 +4359,13 @@
         <w:rPr>
           <w:rStyle w:val="NormalTok"/>
         </w:rPr>
-        <w:t xml:space="preserve">(dtf, Gene==</w:t>
+        <w:t xml:space="preserve">(dtf, Gene</w:t>
+      </w:r>
+      <w:r>
+        <w:rPr>
+          <w:rStyle w:val="OperatorTok"/>
+        </w:rPr>
+        <w:t xml:space="preserve">==</w:t>
       </w:r>
       <w:r>
         <w:rPr>
@@ -3738,7 +4386,19 @@
         <w:rPr>
           <w:rStyle w:val="NormalTok"/>
         </w:rPr>
-        <w:t xml:space="preserve">dtfE932$Gene</w:t>
+        <w:t xml:space="preserve">dtfE932</w:t>
+      </w:r>
+      <w:r>
+        <w:rPr>
+          <w:rStyle w:val="OperatorTok"/>
+        </w:rPr>
+        <w:t xml:space="preserve">$</w:t>
+      </w:r>
+      <w:r>
+        <w:rPr>
+          <w:rStyle w:val="NormalTok"/>
+        </w:rPr>
+        <w:t xml:space="preserve">Gene</w:t>
       </w:r>
     </w:p>
     <w:p>
@@ -3838,7 +4498,43 @@
         <w:rPr>
           <w:rStyle w:val="NormalTok"/>
         </w:rPr>
-        <w:t xml:space="preserve">(dtfE932$SDM/dtfE932$rpL32) </w:t>
+        <w:t xml:space="preserve">(dtfE932</w:t>
+      </w:r>
+      <w:r>
+        <w:rPr>
+          <w:rStyle w:val="OperatorTok"/>
+        </w:rPr>
+        <w:t xml:space="preserve">$</w:t>
+      </w:r>
+      <w:r>
+        <w:rPr>
+          <w:rStyle w:val="NormalTok"/>
+        </w:rPr>
+        <w:t xml:space="preserve">SDM</w:t>
+      </w:r>
+      <w:r>
+        <w:rPr>
+          <w:rStyle w:val="OperatorTok"/>
+        </w:rPr>
+        <w:t xml:space="preserve">/</w:t>
+      </w:r>
+      <w:r>
+        <w:rPr>
+          <w:rStyle w:val="NormalTok"/>
+        </w:rPr>
+        <w:t xml:space="preserve">dtfE932</w:t>
+      </w:r>
+      <w:r>
+        <w:rPr>
+          <w:rStyle w:val="OperatorTok"/>
+        </w:rPr>
+        <w:t xml:space="preserve">$</w:t>
+      </w:r>
+      <w:r>
+        <w:rPr>
+          <w:rStyle w:val="NormalTok"/>
+        </w:rPr>
+        <w:t xml:space="preserve">rpL32) </w:t>
       </w:r>
       <w:r>
         <w:rPr>
@@ -3856,7 +4552,7 @@
           <wp:inline>
             <wp:extent cx="5334000" cy="4267200"/>
             <wp:effectExtent b="0" l="0" r="0" t="0"/>
-            <wp:docPr descr="" id="1" name="Picture"/>
+            <wp:docPr descr="" title="" id="1" name="Picture"/>
             <a:graphic>
               <a:graphicData uri="http://schemas.openxmlformats.org/drawingml/2006/picture">
                 <pic:pic>
@@ -3902,13 +4598,7 @@
         <w:rPr>
           <w:rStyle w:val="NormalTok"/>
         </w:rPr>
-        <w:t xml:space="preserve"> </w:t>
-      </w:r>
-      <w:r>
-        <w:rPr>
-          <w:rStyle w:val="NormalTok"/>
-        </w:rPr>
-        <w:t xml:space="preserve"> </w:t>
+        <w:t xml:space="preserve">  </w:t>
       </w:r>
       <w:r>
         <w:rPr>
@@ -3941,7 +4631,43 @@
         <w:rPr>
           <w:rStyle w:val="NormalTok"/>
         </w:rPr>
-        <w:t xml:space="preserve">(dtfE932$SDM/dtfE932$rpL32) )</w:t>
+        <w:t xml:space="preserve">(dtfE932</w:t>
+      </w:r>
+      <w:r>
+        <w:rPr>
+          <w:rStyle w:val="OperatorTok"/>
+        </w:rPr>
+        <w:t xml:space="preserve">$</w:t>
+      </w:r>
+      <w:r>
+        <w:rPr>
+          <w:rStyle w:val="NormalTok"/>
+        </w:rPr>
+        <w:t xml:space="preserve">SDM</w:t>
+      </w:r>
+      <w:r>
+        <w:rPr>
+          <w:rStyle w:val="OperatorTok"/>
+        </w:rPr>
+        <w:t xml:space="preserve">/</w:t>
+      </w:r>
+      <w:r>
+        <w:rPr>
+          <w:rStyle w:val="NormalTok"/>
+        </w:rPr>
+        <w:t xml:space="preserve">dtfE932</w:t>
+      </w:r>
+      <w:r>
+        <w:rPr>
+          <w:rStyle w:val="OperatorTok"/>
+        </w:rPr>
+        <w:t xml:space="preserve">$</w:t>
+      </w:r>
+      <w:r>
+        <w:rPr>
+          <w:rStyle w:val="NormalTok"/>
+        </w:rPr>
+        <w:t xml:space="preserve">rpL32) )</w:t>
       </w:r>
     </w:p>
     <w:p>
@@ -3953,7 +4679,7 @@
           <wp:inline>
             <wp:extent cx="5334000" cy="4267200"/>
             <wp:effectExtent b="0" l="0" r="0" t="0"/>
-            <wp:docPr descr="" id="1" name="Picture"/>
+            <wp:docPr descr="" title="" id="1" name="Picture"/>
             <a:graphic>
               <a:graphicData uri="http://schemas.openxmlformats.org/drawingml/2006/picture">
                 <pic:pic>
@@ -4020,7 +4746,13 @@
         <w:rPr>
           <w:rStyle w:val="NormalTok"/>
         </w:rPr>
-        <w:t xml:space="preserve">(dtfE931,Treatment==</w:t>
+        <w:t xml:space="preserve">(dtfE931,Treatment</w:t>
+      </w:r>
+      <w:r>
+        <w:rPr>
+          <w:rStyle w:val="OperatorTok"/>
+        </w:rPr>
+        <w:t xml:space="preserve">==</w:t>
       </w:r>
       <w:r>
         <w:rPr>
@@ -4041,7 +4773,19 @@
         <w:rPr>
           <w:rStyle w:val="NormalTok"/>
         </w:rPr>
-        <w:t xml:space="preserve">dtfE932CT$Treatment</w:t>
+        <w:t xml:space="preserve">dtfE932CT</w:t>
+      </w:r>
+      <w:r>
+        <w:rPr>
+          <w:rStyle w:val="OperatorTok"/>
+        </w:rPr>
+        <w:t xml:space="preserve">$</w:t>
+      </w:r>
+      <w:r>
+        <w:rPr>
+          <w:rStyle w:val="NormalTok"/>
+        </w:rPr>
+        <w:t xml:space="preserve">Treatment</w:t>
       </w:r>
     </w:p>
     <w:p>
@@ -4111,7 +4855,13 @@
         <w:rPr>
           <w:rStyle w:val="NormalTok"/>
         </w:rPr>
-        <w:t xml:space="preserve">(dtfE931,Treatment==</w:t>
+        <w:t xml:space="preserve">(dtfE931,Treatment</w:t>
+      </w:r>
+      <w:r>
+        <w:rPr>
+          <w:rStyle w:val="OperatorTok"/>
+        </w:rPr>
+        <w:t xml:space="preserve">==</w:t>
       </w:r>
       <w:r>
         <w:rPr>
@@ -4132,7 +4882,19 @@
         <w:rPr>
           <w:rStyle w:val="NormalTok"/>
         </w:rPr>
-        <w:t xml:space="preserve">dtfE931JHM$Treatment</w:t>
+        <w:t xml:space="preserve">dtfE931JHM</w:t>
+      </w:r>
+      <w:r>
+        <w:rPr>
+          <w:rStyle w:val="OperatorTok"/>
+        </w:rPr>
+        <w:t xml:space="preserve">$</w:t>
+      </w:r>
+      <w:r>
+        <w:rPr>
+          <w:rStyle w:val="NormalTok"/>
+        </w:rPr>
+        <w:t xml:space="preserve">Treatment</w:t>
       </w:r>
     </w:p>
     <w:p>
@@ -4187,7 +4949,43 @@
         <w:rPr>
           <w:rStyle w:val="NormalTok"/>
         </w:rPr>
-        <w:t xml:space="preserve">(dtfE931CT$SDM/dtfE931CT$rpL32) </w:t>
+        <w:t xml:space="preserve">(dtfE931CT</w:t>
+      </w:r>
+      <w:r>
+        <w:rPr>
+          <w:rStyle w:val="OperatorTok"/>
+        </w:rPr>
+        <w:t xml:space="preserve">$</w:t>
+      </w:r>
+      <w:r>
+        <w:rPr>
+          <w:rStyle w:val="NormalTok"/>
+        </w:rPr>
+        <w:t xml:space="preserve">SDM</w:t>
+      </w:r>
+      <w:r>
+        <w:rPr>
+          <w:rStyle w:val="OperatorTok"/>
+        </w:rPr>
+        <w:t xml:space="preserve">/</w:t>
+      </w:r>
+      <w:r>
+        <w:rPr>
+          <w:rStyle w:val="NormalTok"/>
+        </w:rPr>
+        <w:t xml:space="preserve">dtfE931CT</w:t>
+      </w:r>
+      <w:r>
+        <w:rPr>
+          <w:rStyle w:val="OperatorTok"/>
+        </w:rPr>
+        <w:t xml:space="preserve">$</w:t>
+      </w:r>
+      <w:r>
+        <w:rPr>
+          <w:rStyle w:val="NormalTok"/>
+        </w:rPr>
+        <w:t xml:space="preserve">rpL32) </w:t>
       </w:r>
       <w:r>
         <w:rPr>
@@ -4205,7 +5003,7 @@
           <wp:inline>
             <wp:extent cx="5334000" cy="4267200"/>
             <wp:effectExtent b="0" l="0" r="0" t="0"/>
-            <wp:docPr descr="" id="1" name="Picture"/>
+            <wp:docPr descr="" title="" id="1" name="Picture"/>
             <a:graphic>
               <a:graphicData uri="http://schemas.openxmlformats.org/drawingml/2006/picture">
                 <pic:pic>
@@ -4257,7 +5055,43 @@
         <w:rPr>
           <w:rStyle w:val="NormalTok"/>
         </w:rPr>
-        <w:t xml:space="preserve">(dtfE931JHM$SDM/dtfE931JHM$rpL32)</w:t>
+        <w:t xml:space="preserve">(dtfE931JHM</w:t>
+      </w:r>
+      <w:r>
+        <w:rPr>
+          <w:rStyle w:val="OperatorTok"/>
+        </w:rPr>
+        <w:t xml:space="preserve">$</w:t>
+      </w:r>
+      <w:r>
+        <w:rPr>
+          <w:rStyle w:val="NormalTok"/>
+        </w:rPr>
+        <w:t xml:space="preserve">SDM</w:t>
+      </w:r>
+      <w:r>
+        <w:rPr>
+          <w:rStyle w:val="OperatorTok"/>
+        </w:rPr>
+        <w:t xml:space="preserve">/</w:t>
+      </w:r>
+      <w:r>
+        <w:rPr>
+          <w:rStyle w:val="NormalTok"/>
+        </w:rPr>
+        <w:t xml:space="preserve">dtfE931JHM</w:t>
+      </w:r>
+      <w:r>
+        <w:rPr>
+          <w:rStyle w:val="OperatorTok"/>
+        </w:rPr>
+        <w:t xml:space="preserve">$</w:t>
+      </w:r>
+      <w:r>
+        <w:rPr>
+          <w:rStyle w:val="NormalTok"/>
+        </w:rPr>
+        <w:t xml:space="preserve">rpL32)</w:t>
       </w:r>
     </w:p>
     <w:p>
@@ -4269,7 +5103,7 @@
           <wp:inline>
             <wp:extent cx="5334000" cy="4267200"/>
             <wp:effectExtent b="0" l="0" r="0" t="0"/>
-            <wp:docPr descr="" id="1" name="Picture"/>
+            <wp:docPr descr="" title="" id="1" name="Picture"/>
             <a:graphic>
               <a:graphicData uri="http://schemas.openxmlformats.org/drawingml/2006/picture">
                 <pic:pic>
@@ -4315,13 +5149,7 @@
         <w:rPr>
           <w:rStyle w:val="NormalTok"/>
         </w:rPr>
-        <w:t xml:space="preserve"> </w:t>
-      </w:r>
-      <w:r>
-        <w:rPr>
-          <w:rStyle w:val="NormalTok"/>
-        </w:rPr>
-        <w:t xml:space="preserve"> </w:t>
+        <w:t xml:space="preserve">  </w:t>
       </w:r>
       <w:r>
         <w:rPr>
@@ -4354,7 +5182,43 @@
         <w:rPr>
           <w:rStyle w:val="NormalTok"/>
         </w:rPr>
-        <w:t xml:space="preserve">(dtfE931CT$SDM/dtfE931CT$rpL32)) </w:t>
+        <w:t xml:space="preserve">(dtfE931CT</w:t>
+      </w:r>
+      <w:r>
+        <w:rPr>
+          <w:rStyle w:val="OperatorTok"/>
+        </w:rPr>
+        <w:t xml:space="preserve">$</w:t>
+      </w:r>
+      <w:r>
+        <w:rPr>
+          <w:rStyle w:val="NormalTok"/>
+        </w:rPr>
+        <w:t xml:space="preserve">SDM</w:t>
+      </w:r>
+      <w:r>
+        <w:rPr>
+          <w:rStyle w:val="OperatorTok"/>
+        </w:rPr>
+        <w:t xml:space="preserve">/</w:t>
+      </w:r>
+      <w:r>
+        <w:rPr>
+          <w:rStyle w:val="NormalTok"/>
+        </w:rPr>
+        <w:t xml:space="preserve">dtfE931CT</w:t>
+      </w:r>
+      <w:r>
+        <w:rPr>
+          <w:rStyle w:val="OperatorTok"/>
+        </w:rPr>
+        <w:t xml:space="preserve">$</w:t>
+      </w:r>
+      <w:r>
+        <w:rPr>
+          <w:rStyle w:val="NormalTok"/>
+        </w:rPr>
+        <w:t xml:space="preserve">rpL32)) </w:t>
       </w:r>
       <w:r>
         <w:rPr>
@@ -4372,7 +5236,7 @@
           <wp:inline>
             <wp:extent cx="5334000" cy="4267200"/>
             <wp:effectExtent b="0" l="0" r="0" t="0"/>
-            <wp:docPr descr="" id="1" name="Picture"/>
+            <wp:docPr descr="" title="" id="1" name="Picture"/>
             <a:graphic>
               <a:graphicData uri="http://schemas.openxmlformats.org/drawingml/2006/picture">
                 <pic:pic>
@@ -4436,7 +5300,43 @@
         <w:rPr>
           <w:rStyle w:val="NormalTok"/>
         </w:rPr>
-        <w:t xml:space="preserve">(dtfE931JHM$SDM/dtfE931JHM$rpL32)) </w:t>
+        <w:t xml:space="preserve">(dtfE931JHM</w:t>
+      </w:r>
+      <w:r>
+        <w:rPr>
+          <w:rStyle w:val="OperatorTok"/>
+        </w:rPr>
+        <w:t xml:space="preserve">$</w:t>
+      </w:r>
+      <w:r>
+        <w:rPr>
+          <w:rStyle w:val="NormalTok"/>
+        </w:rPr>
+        <w:t xml:space="preserve">SDM</w:t>
+      </w:r>
+      <w:r>
+        <w:rPr>
+          <w:rStyle w:val="OperatorTok"/>
+        </w:rPr>
+        <w:t xml:space="preserve">/</w:t>
+      </w:r>
+      <w:r>
+        <w:rPr>
+          <w:rStyle w:val="NormalTok"/>
+        </w:rPr>
+        <w:t xml:space="preserve">dtfE931JHM</w:t>
+      </w:r>
+      <w:r>
+        <w:rPr>
+          <w:rStyle w:val="OperatorTok"/>
+        </w:rPr>
+        <w:t xml:space="preserve">$</w:t>
+      </w:r>
+      <w:r>
+        <w:rPr>
+          <w:rStyle w:val="NormalTok"/>
+        </w:rPr>
+        <w:t xml:space="preserve">rpL32)) </w:t>
       </w:r>
       <w:r>
         <w:rPr>
@@ -4454,7 +5354,7 @@
           <wp:inline>
             <wp:extent cx="5334000" cy="4267200"/>
             <wp:effectExtent b="0" l="0" r="0" t="0"/>
-            <wp:docPr descr="" id="1" name="Picture"/>
+            <wp:docPr descr="" title="" id="1" name="Picture"/>
             <a:graphic>
               <a:graphicData uri="http://schemas.openxmlformats.org/drawingml/2006/picture">
                 <pic:pic>
@@ -4612,7 +5512,13 @@
         <w:rPr>
           <w:rStyle w:val="NormalTok"/>
         </w:rPr>
-        <w:t xml:space="preserve">(dtm, Gene==</w:t>
+        <w:t xml:space="preserve">(dtm, Gene</w:t>
+      </w:r>
+      <w:r>
+        <w:rPr>
+          <w:rStyle w:val="OperatorTok"/>
+        </w:rPr>
+        <w:t xml:space="preserve">==</w:t>
       </w:r>
       <w:r>
         <w:rPr>
@@ -4628,7 +5534,7 @@
       </w:r>
       <w:r>
         <w:rPr>
-          <w:rStyle w:val="NormalTok"/>
+          <w:rStyle w:val="OperatorTok"/>
         </w:rPr>
         <w:t xml:space="preserve">|</w:t>
       </w:r>
@@ -4642,7 +5548,13 @@
         <w:rPr>
           <w:rStyle w:val="NormalTok"/>
         </w:rPr>
-        <w:t xml:space="preserve">Gene==</w:t>
+        <w:t xml:space="preserve">Gene</w:t>
+      </w:r>
+      <w:r>
+        <w:rPr>
+          <w:rStyle w:val="OperatorTok"/>
+        </w:rPr>
+        <w:t xml:space="preserve">==</w:t>
       </w:r>
       <w:r>
         <w:rPr>
@@ -4652,7 +5564,7 @@
       </w:r>
       <w:r>
         <w:rPr>
-          <w:rStyle w:val="NormalTok"/>
+          <w:rStyle w:val="OperatorTok"/>
         </w:rPr>
         <w:t xml:space="preserve">|</w:t>
       </w:r>
@@ -4666,7 +5578,13 @@
         <w:rPr>
           <w:rStyle w:val="NormalTok"/>
         </w:rPr>
-        <w:t xml:space="preserve">Gene==</w:t>
+        <w:t xml:space="preserve">Gene</w:t>
+      </w:r>
+      <w:r>
+        <w:rPr>
+          <w:rStyle w:val="OperatorTok"/>
+        </w:rPr>
+        <w:t xml:space="preserve">==</w:t>
       </w:r>
       <w:r>
         <w:rPr>
@@ -4676,7 +5594,7 @@
       </w:r>
       <w:r>
         <w:rPr>
-          <w:rStyle w:val="NormalTok"/>
+          <w:rStyle w:val="OperatorTok"/>
         </w:rPr>
         <w:t xml:space="preserve">|</w:t>
       </w:r>
@@ -4690,7 +5608,13 @@
         <w:rPr>
           <w:rStyle w:val="NormalTok"/>
         </w:rPr>
-        <w:t xml:space="preserve">Gene==</w:t>
+        <w:t xml:space="preserve">Gene</w:t>
+      </w:r>
+      <w:r>
+        <w:rPr>
+          <w:rStyle w:val="OperatorTok"/>
+        </w:rPr>
+        <w:t xml:space="preserve">==</w:t>
       </w:r>
       <w:r>
         <w:rPr>
@@ -4711,7 +5635,19 @@
         <w:rPr>
           <w:rStyle w:val="NormalTok"/>
         </w:rPr>
-        <w:t xml:space="preserve">dtm$Gene</w:t>
+        <w:t xml:space="preserve">dtm</w:t>
+      </w:r>
+      <w:r>
+        <w:rPr>
+          <w:rStyle w:val="OperatorTok"/>
+        </w:rPr>
+        <w:t xml:space="preserve">$</w:t>
+      </w:r>
+      <w:r>
+        <w:rPr>
+          <w:rStyle w:val="NormalTok"/>
+        </w:rPr>
+        <w:t xml:space="preserve">Gene</w:t>
       </w:r>
     </w:p>
     <w:p>
@@ -4931,7 +5867,19 @@
         <w:rPr>
           <w:rStyle w:val="NormalTok"/>
         </w:rPr>
-        <w:t xml:space="preserve">dtm$Day</w:t>
+        <w:t xml:space="preserve">dtm</w:t>
+      </w:r>
+      <w:r>
+        <w:rPr>
+          <w:rStyle w:val="OperatorTok"/>
+        </w:rPr>
+        <w:t xml:space="preserve">$</w:t>
+      </w:r>
+      <w:r>
+        <w:rPr>
+          <w:rStyle w:val="NormalTok"/>
+        </w:rPr>
+        <w:t xml:space="preserve">Day</w:t>
       </w:r>
     </w:p>
     <w:p>
@@ -5019,7 +5967,13 @@
         <w:rPr>
           <w:rStyle w:val="NormalTok"/>
         </w:rPr>
-        <w:t xml:space="preserve">(dtm, Gene==</w:t>
+        <w:t xml:space="preserve">(dtm, Gene</w:t>
+      </w:r>
+      <w:r>
+        <w:rPr>
+          <w:rStyle w:val="OperatorTok"/>
+        </w:rPr>
+        <w:t xml:space="preserve">==</w:t>
       </w:r>
       <w:r>
         <w:rPr>
@@ -5040,7 +5994,19 @@
         <w:rPr>
           <w:rStyle w:val="NormalTok"/>
         </w:rPr>
-        <w:t xml:space="preserve">dtmkrh1$Gene</w:t>
+        <w:t xml:space="preserve">dtmkrh1</w:t>
+      </w:r>
+      <w:r>
+        <w:rPr>
+          <w:rStyle w:val="OperatorTok"/>
+        </w:rPr>
+        <w:t xml:space="preserve">$</w:t>
+      </w:r>
+      <w:r>
+        <w:rPr>
+          <w:rStyle w:val="NormalTok"/>
+        </w:rPr>
+        <w:t xml:space="preserve">Gene</w:t>
       </w:r>
     </w:p>
     <w:p>
@@ -5141,7 +6107,43 @@
         <w:rPr>
           <w:rStyle w:val="NormalTok"/>
         </w:rPr>
-        <w:t xml:space="preserve">(dtmkrh1$SDM.Gene/dtmkrh1$SDM.rpL32) </w:t>
+        <w:t xml:space="preserve">(dtmkrh1</w:t>
+      </w:r>
+      <w:r>
+        <w:rPr>
+          <w:rStyle w:val="OperatorTok"/>
+        </w:rPr>
+        <w:t xml:space="preserve">$</w:t>
+      </w:r>
+      <w:r>
+        <w:rPr>
+          <w:rStyle w:val="NormalTok"/>
+        </w:rPr>
+        <w:t xml:space="preserve">SDM.Gene</w:t>
+      </w:r>
+      <w:r>
+        <w:rPr>
+          <w:rStyle w:val="OperatorTok"/>
+        </w:rPr>
+        <w:t xml:space="preserve">/</w:t>
+      </w:r>
+      <w:r>
+        <w:rPr>
+          <w:rStyle w:val="NormalTok"/>
+        </w:rPr>
+        <w:t xml:space="preserve">dtmkrh1</w:t>
+      </w:r>
+      <w:r>
+        <w:rPr>
+          <w:rStyle w:val="OperatorTok"/>
+        </w:rPr>
+        <w:t xml:space="preserve">$</w:t>
+      </w:r>
+      <w:r>
+        <w:rPr>
+          <w:rStyle w:val="NormalTok"/>
+        </w:rPr>
+        <w:t xml:space="preserve">SDM.rpL32) </w:t>
       </w:r>
       <w:r>
         <w:rPr>
@@ -5159,7 +6161,7 @@
           <wp:inline>
             <wp:extent cx="5334000" cy="4267200"/>
             <wp:effectExtent b="0" l="0" r="0" t="0"/>
-            <wp:docPr descr="" id="1" name="Picture"/>
+            <wp:docPr descr="" title="" id="1" name="Picture"/>
             <a:graphic>
               <a:graphicData uri="http://schemas.openxmlformats.org/drawingml/2006/picture">
                 <pic:pic>
@@ -5205,13 +6207,7 @@
         <w:rPr>
           <w:rStyle w:val="NormalTok"/>
         </w:rPr>
-        <w:t xml:space="preserve"> </w:t>
-      </w:r>
-      <w:r>
-        <w:rPr>
-          <w:rStyle w:val="NormalTok"/>
-        </w:rPr>
-        <w:t xml:space="preserve"> </w:t>
+        <w:t xml:space="preserve">  </w:t>
       </w:r>
       <w:r>
         <w:rPr>
@@ -5244,7 +6240,43 @@
         <w:rPr>
           <w:rStyle w:val="NormalTok"/>
         </w:rPr>
-        <w:t xml:space="preserve">(dtmkrh1$SDM.Gene/dtmkrh1$SDM.rpL32)) </w:t>
+        <w:t xml:space="preserve">(dtmkrh1</w:t>
+      </w:r>
+      <w:r>
+        <w:rPr>
+          <w:rStyle w:val="OperatorTok"/>
+        </w:rPr>
+        <w:t xml:space="preserve">$</w:t>
+      </w:r>
+      <w:r>
+        <w:rPr>
+          <w:rStyle w:val="NormalTok"/>
+        </w:rPr>
+        <w:t xml:space="preserve">SDM.Gene</w:t>
+      </w:r>
+      <w:r>
+        <w:rPr>
+          <w:rStyle w:val="OperatorTok"/>
+        </w:rPr>
+        <w:t xml:space="preserve">/</w:t>
+      </w:r>
+      <w:r>
+        <w:rPr>
+          <w:rStyle w:val="NormalTok"/>
+        </w:rPr>
+        <w:t xml:space="preserve">dtmkrh1</w:t>
+      </w:r>
+      <w:r>
+        <w:rPr>
+          <w:rStyle w:val="OperatorTok"/>
+        </w:rPr>
+        <w:t xml:space="preserve">$</w:t>
+      </w:r>
+      <w:r>
+        <w:rPr>
+          <w:rStyle w:val="NormalTok"/>
+        </w:rPr>
+        <w:t xml:space="preserve">SDM.rpL32)) </w:t>
       </w:r>
       <w:r>
         <w:rPr>
@@ -5262,7 +6294,7 @@
           <wp:inline>
             <wp:extent cx="5334000" cy="4267200"/>
             <wp:effectExtent b="0" l="0" r="0" t="0"/>
-            <wp:docPr descr="" id="1" name="Picture"/>
+            <wp:docPr descr="" title="" id="1" name="Picture"/>
             <a:graphic>
               <a:graphicData uri="http://schemas.openxmlformats.org/drawingml/2006/picture">
                 <pic:pic>
@@ -5338,7 +6370,13 @@
         <w:rPr>
           <w:rStyle w:val="NormalTok"/>
         </w:rPr>
-        <w:t xml:space="preserve">(dtmkrh1,treatment==</w:t>
+        <w:t xml:space="preserve">(dtmkrh1,treatment</w:t>
+      </w:r>
+      <w:r>
+        <w:rPr>
+          <w:rStyle w:val="OperatorTok"/>
+        </w:rPr>
+        <w:t xml:space="preserve">==</w:t>
       </w:r>
       <w:r>
         <w:rPr>
@@ -5359,7 +6397,19 @@
         <w:rPr>
           <w:rStyle w:val="NormalTok"/>
         </w:rPr>
-        <w:t xml:space="preserve">dtmkrh1CT$treatment</w:t>
+        <w:t xml:space="preserve">dtmkrh1CT</w:t>
+      </w:r>
+      <w:r>
+        <w:rPr>
+          <w:rStyle w:val="OperatorTok"/>
+        </w:rPr>
+        <w:t xml:space="preserve">$</w:t>
+      </w:r>
+      <w:r>
+        <w:rPr>
+          <w:rStyle w:val="NormalTok"/>
+        </w:rPr>
+        <w:t xml:space="preserve">treatment</w:t>
       </w:r>
     </w:p>
     <w:p>
@@ -5420,7 +6470,13 @@
         <w:rPr>
           <w:rStyle w:val="NormalTok"/>
         </w:rPr>
-        <w:t xml:space="preserve">(dtmkrh1,treatment==</w:t>
+        <w:t xml:space="preserve">(dtmkrh1,treatment</w:t>
+      </w:r>
+      <w:r>
+        <w:rPr>
+          <w:rStyle w:val="OperatorTok"/>
+        </w:rPr>
+        <w:t xml:space="preserve">==</w:t>
       </w:r>
       <w:r>
         <w:rPr>
@@ -5441,7 +6497,19 @@
         <w:rPr>
           <w:rStyle w:val="NormalTok"/>
         </w:rPr>
-        <w:t xml:space="preserve">dtmkrh1JHM$treatment</w:t>
+        <w:t xml:space="preserve">dtmkrh1JHM</w:t>
+      </w:r>
+      <w:r>
+        <w:rPr>
+          <w:rStyle w:val="OperatorTok"/>
+        </w:rPr>
+        <w:t xml:space="preserve">$</w:t>
+      </w:r>
+      <w:r>
+        <w:rPr>
+          <w:rStyle w:val="NormalTok"/>
+        </w:rPr>
+        <w:t xml:space="preserve">treatment</w:t>
       </w:r>
     </w:p>
     <w:p>
@@ -5524,7 +6592,43 @@
         <w:rPr>
           <w:rStyle w:val="NormalTok"/>
         </w:rPr>
-        <w:t xml:space="preserve">(dtmkrh1CT$SDM.Gene/dtmkrh1CT$SDM.rpL32)</w:t>
+        <w:t xml:space="preserve">(dtmkrh1CT</w:t>
+      </w:r>
+      <w:r>
+        <w:rPr>
+          <w:rStyle w:val="OperatorTok"/>
+        </w:rPr>
+        <w:t xml:space="preserve">$</w:t>
+      </w:r>
+      <w:r>
+        <w:rPr>
+          <w:rStyle w:val="NormalTok"/>
+        </w:rPr>
+        <w:t xml:space="preserve">SDM.Gene</w:t>
+      </w:r>
+      <w:r>
+        <w:rPr>
+          <w:rStyle w:val="OperatorTok"/>
+        </w:rPr>
+        <w:t xml:space="preserve">/</w:t>
+      </w:r>
+      <w:r>
+        <w:rPr>
+          <w:rStyle w:val="NormalTok"/>
+        </w:rPr>
+        <w:t xml:space="preserve">dtmkrh1CT</w:t>
+      </w:r>
+      <w:r>
+        <w:rPr>
+          <w:rStyle w:val="OperatorTok"/>
+        </w:rPr>
+        <w:t xml:space="preserve">$</w:t>
+      </w:r>
+      <w:r>
+        <w:rPr>
+          <w:rStyle w:val="NormalTok"/>
+        </w:rPr>
+        <w:t xml:space="preserve">SDM.rpL32)</w:t>
       </w:r>
     </w:p>
     <w:p>
@@ -5536,7 +6640,7 @@
           <wp:inline>
             <wp:extent cx="5334000" cy="4267200"/>
             <wp:effectExtent b="0" l="0" r="0" t="0"/>
-            <wp:docPr descr="" id="1" name="Picture"/>
+            <wp:docPr descr="" title="" id="1" name="Picture"/>
             <a:graphic>
               <a:graphicData uri="http://schemas.openxmlformats.org/drawingml/2006/picture">
                 <pic:pic>
@@ -5588,7 +6692,43 @@
         <w:rPr>
           <w:rStyle w:val="NormalTok"/>
         </w:rPr>
-        <w:t xml:space="preserve">(dtmkrh1JHM$SDM.Gene/dtmkrh1JHM$SDM.rpL32)</w:t>
+        <w:t xml:space="preserve">(dtmkrh1JHM</w:t>
+      </w:r>
+      <w:r>
+        <w:rPr>
+          <w:rStyle w:val="OperatorTok"/>
+        </w:rPr>
+        <w:t xml:space="preserve">$</w:t>
+      </w:r>
+      <w:r>
+        <w:rPr>
+          <w:rStyle w:val="NormalTok"/>
+        </w:rPr>
+        <w:t xml:space="preserve">SDM.Gene</w:t>
+      </w:r>
+      <w:r>
+        <w:rPr>
+          <w:rStyle w:val="OperatorTok"/>
+        </w:rPr>
+        <w:t xml:space="preserve">/</w:t>
+      </w:r>
+      <w:r>
+        <w:rPr>
+          <w:rStyle w:val="NormalTok"/>
+        </w:rPr>
+        <w:t xml:space="preserve">dtmkrh1JHM</w:t>
+      </w:r>
+      <w:r>
+        <w:rPr>
+          <w:rStyle w:val="OperatorTok"/>
+        </w:rPr>
+        <w:t xml:space="preserve">$</w:t>
+      </w:r>
+      <w:r>
+        <w:rPr>
+          <w:rStyle w:val="NormalTok"/>
+        </w:rPr>
+        <w:t xml:space="preserve">SDM.rpL32)</w:t>
       </w:r>
     </w:p>
     <w:p>
@@ -5600,7 +6740,7 @@
           <wp:inline>
             <wp:extent cx="5334000" cy="4267200"/>
             <wp:effectExtent b="0" l="0" r="0" t="0"/>
-            <wp:docPr descr="" id="1" name="Picture"/>
+            <wp:docPr descr="" title="" id="1" name="Picture"/>
             <a:graphic>
               <a:graphicData uri="http://schemas.openxmlformats.org/drawingml/2006/picture">
                 <pic:pic>
@@ -5646,13 +6786,7 @@
         <w:rPr>
           <w:rStyle w:val="NormalTok"/>
         </w:rPr>
-        <w:t xml:space="preserve"> </w:t>
-      </w:r>
-      <w:r>
-        <w:rPr>
-          <w:rStyle w:val="NormalTok"/>
-        </w:rPr>
-        <w:t xml:space="preserve"> </w:t>
+        <w:t xml:space="preserve">  </w:t>
       </w:r>
       <w:r>
         <w:rPr>
@@ -5685,7 +6819,43 @@
         <w:rPr>
           <w:rStyle w:val="NormalTok"/>
         </w:rPr>
-        <w:t xml:space="preserve">(dtmkrh1CT$SDM.Gene/dtmkrh1CT$SDM.rpL32)) </w:t>
+        <w:t xml:space="preserve">(dtmkrh1CT</w:t>
+      </w:r>
+      <w:r>
+        <w:rPr>
+          <w:rStyle w:val="OperatorTok"/>
+        </w:rPr>
+        <w:t xml:space="preserve">$</w:t>
+      </w:r>
+      <w:r>
+        <w:rPr>
+          <w:rStyle w:val="NormalTok"/>
+        </w:rPr>
+        <w:t xml:space="preserve">SDM.Gene</w:t>
+      </w:r>
+      <w:r>
+        <w:rPr>
+          <w:rStyle w:val="OperatorTok"/>
+        </w:rPr>
+        <w:t xml:space="preserve">/</w:t>
+      </w:r>
+      <w:r>
+        <w:rPr>
+          <w:rStyle w:val="NormalTok"/>
+        </w:rPr>
+        <w:t xml:space="preserve">dtmkrh1CT</w:t>
+      </w:r>
+      <w:r>
+        <w:rPr>
+          <w:rStyle w:val="OperatorTok"/>
+        </w:rPr>
+        <w:t xml:space="preserve">$</w:t>
+      </w:r>
+      <w:r>
+        <w:rPr>
+          <w:rStyle w:val="NormalTok"/>
+        </w:rPr>
+        <w:t xml:space="preserve">SDM.rpL32)) </w:t>
       </w:r>
       <w:r>
         <w:rPr>
@@ -5703,7 +6873,7 @@
           <wp:inline>
             <wp:extent cx="5334000" cy="4267200"/>
             <wp:effectExtent b="0" l="0" r="0" t="0"/>
-            <wp:docPr descr="" id="1" name="Picture"/>
+            <wp:docPr descr="" title="" id="1" name="Picture"/>
             <a:graphic>
               <a:graphicData uri="http://schemas.openxmlformats.org/drawingml/2006/picture">
                 <pic:pic>
@@ -5767,7 +6937,43 @@
         <w:rPr>
           <w:rStyle w:val="NormalTok"/>
         </w:rPr>
-        <w:t xml:space="preserve">(dtmkrh1JHM$SDM.Gene/dtmkrh1JHM$SDM.rpL32)) </w:t>
+        <w:t xml:space="preserve">(dtmkrh1JHM</w:t>
+      </w:r>
+      <w:r>
+        <w:rPr>
+          <w:rStyle w:val="OperatorTok"/>
+        </w:rPr>
+        <w:t xml:space="preserve">$</w:t>
+      </w:r>
+      <w:r>
+        <w:rPr>
+          <w:rStyle w:val="NormalTok"/>
+        </w:rPr>
+        <w:t xml:space="preserve">SDM.Gene</w:t>
+      </w:r>
+      <w:r>
+        <w:rPr>
+          <w:rStyle w:val="OperatorTok"/>
+        </w:rPr>
+        <w:t xml:space="preserve">/</w:t>
+      </w:r>
+      <w:r>
+        <w:rPr>
+          <w:rStyle w:val="NormalTok"/>
+        </w:rPr>
+        <w:t xml:space="preserve">dtmkrh1JHM</w:t>
+      </w:r>
+      <w:r>
+        <w:rPr>
+          <w:rStyle w:val="OperatorTok"/>
+        </w:rPr>
+        <w:t xml:space="preserve">$</w:t>
+      </w:r>
+      <w:r>
+        <w:rPr>
+          <w:rStyle w:val="NormalTok"/>
+        </w:rPr>
+        <w:t xml:space="preserve">SDM.rpL32)) </w:t>
       </w:r>
       <w:r>
         <w:rPr>
@@ -5785,7 +6991,7 @@
           <wp:inline>
             <wp:extent cx="5334000" cy="4267200"/>
             <wp:effectExtent b="0" l="0" r="0" t="0"/>
-            <wp:docPr descr="" id="1" name="Picture"/>
+            <wp:docPr descr="" title="" id="1" name="Picture"/>
             <a:graphic>
               <a:graphicData uri="http://schemas.openxmlformats.org/drawingml/2006/picture">
                 <pic:pic>
@@ -5935,7 +7141,13 @@
         <w:rPr>
           <w:rStyle w:val="NormalTok"/>
         </w:rPr>
-        <w:t xml:space="preserve">(dtm,Gene==</w:t>
+        <w:t xml:space="preserve">(dtm,Gene</w:t>
+      </w:r>
+      <w:r>
+        <w:rPr>
+          <w:rStyle w:val="OperatorTok"/>
+        </w:rPr>
+        <w:t xml:space="preserve">==</w:t>
       </w:r>
       <w:r>
         <w:rPr>
@@ -5962,7 +7174,19 @@
         <w:rPr>
           <w:rStyle w:val="NormalTok"/>
         </w:rPr>
-        <w:t xml:space="preserve">dtkrh1$Gene</w:t>
+        <w:t xml:space="preserve">dtkrh1</w:t>
+      </w:r>
+      <w:r>
+        <w:rPr>
+          <w:rStyle w:val="OperatorTok"/>
+        </w:rPr>
+        <w:t xml:space="preserve">$</w:t>
+      </w:r>
+      <w:r>
+        <w:rPr>
+          <w:rStyle w:val="NormalTok"/>
+        </w:rPr>
+        <w:t xml:space="preserve">Gene</w:t>
       </w:r>
     </w:p>
     <w:p>
@@ -6063,7 +7287,19 @@
         <w:rPr>
           <w:rStyle w:val="NormalTok"/>
         </w:rPr>
-        <w:t xml:space="preserve">(dtkrh1$Day)</w:t>
+        <w:t xml:space="preserve">(dtkrh1</w:t>
+      </w:r>
+      <w:r>
+        <w:rPr>
+          <w:rStyle w:val="OperatorTok"/>
+        </w:rPr>
+        <w:t xml:space="preserve">$</w:t>
+      </w:r>
+      <w:r>
+        <w:rPr>
+          <w:rStyle w:val="NormalTok"/>
+        </w:rPr>
+        <w:t xml:space="preserve">Day)</w:t>
       </w:r>
     </w:p>
     <w:p>
@@ -6085,7 +7321,19 @@
         <w:rPr>
           <w:rStyle w:val="NormalTok"/>
         </w:rPr>
-        <w:t xml:space="preserve">dtkrh1$treatment</w:t>
+        <w:t xml:space="preserve">dtkrh1</w:t>
+      </w:r>
+      <w:r>
+        <w:rPr>
+          <w:rStyle w:val="OperatorTok"/>
+        </w:rPr>
+        <w:t xml:space="preserve">$</w:t>
+      </w:r>
+      <w:r>
+        <w:rPr>
+          <w:rStyle w:val="NormalTok"/>
+        </w:rPr>
+        <w:t xml:space="preserve">treatment</w:t>
       </w:r>
     </w:p>
     <w:p>
@@ -6231,7 +7479,139 @@
         <w:rPr>
           <w:rStyle w:val="NormalTok"/>
         </w:rPr>
-        <w:t xml:space="preserve">((dtkrh1$SDM.Gene/dtkrh1$SDM.rpL32))~dtkrh1$treatment+dtkrh1$Day+dtkrh1$treatment:dtkrh1$Day)</w:t>
+        <w:t xml:space="preserve">((dtkrh1</w:t>
+      </w:r>
+      <w:r>
+        <w:rPr>
+          <w:rStyle w:val="OperatorTok"/>
+        </w:rPr>
+        <w:t xml:space="preserve">$</w:t>
+      </w:r>
+      <w:r>
+        <w:rPr>
+          <w:rStyle w:val="NormalTok"/>
+        </w:rPr>
+        <w:t xml:space="preserve">SDM.Gene</w:t>
+      </w:r>
+      <w:r>
+        <w:rPr>
+          <w:rStyle w:val="OperatorTok"/>
+        </w:rPr>
+        <w:t xml:space="preserve">/</w:t>
+      </w:r>
+      <w:r>
+        <w:rPr>
+          <w:rStyle w:val="NormalTok"/>
+        </w:rPr>
+        <w:t xml:space="preserve">dtkrh1</w:t>
+      </w:r>
+      <w:r>
+        <w:rPr>
+          <w:rStyle w:val="OperatorTok"/>
+        </w:rPr>
+        <w:t xml:space="preserve">$</w:t>
+      </w:r>
+      <w:r>
+        <w:rPr>
+          <w:rStyle w:val="NormalTok"/>
+        </w:rPr>
+        <w:t xml:space="preserve">SDM.rpL32))</w:t>
+      </w:r>
+      <w:r>
+        <w:rPr>
+          <w:rStyle w:val="OperatorTok"/>
+        </w:rPr>
+        <w:t xml:space="preserve">~</w:t>
+      </w:r>
+      <w:r>
+        <w:rPr>
+          <w:rStyle w:val="NormalTok"/>
+        </w:rPr>
+        <w:t xml:space="preserve">dtkrh1</w:t>
+      </w:r>
+      <w:r>
+        <w:rPr>
+          <w:rStyle w:val="OperatorTok"/>
+        </w:rPr>
+        <w:t xml:space="preserve">$</w:t>
+      </w:r>
+      <w:r>
+        <w:rPr>
+          <w:rStyle w:val="NormalTok"/>
+        </w:rPr>
+        <w:t xml:space="preserve">treatment</w:t>
+      </w:r>
+      <w:r>
+        <w:rPr>
+          <w:rStyle w:val="OperatorTok"/>
+        </w:rPr>
+        <w:t xml:space="preserve">+</w:t>
+      </w:r>
+      <w:r>
+        <w:rPr>
+          <w:rStyle w:val="NormalTok"/>
+        </w:rPr>
+        <w:t xml:space="preserve">dtkrh1</w:t>
+      </w:r>
+      <w:r>
+        <w:rPr>
+          <w:rStyle w:val="OperatorTok"/>
+        </w:rPr>
+        <w:t xml:space="preserve">$</w:t>
+      </w:r>
+      <w:r>
+        <w:rPr>
+          <w:rStyle w:val="NormalTok"/>
+        </w:rPr>
+        <w:t xml:space="preserve">Day</w:t>
+      </w:r>
+      <w:r>
+        <w:rPr>
+          <w:rStyle w:val="OperatorTok"/>
+        </w:rPr>
+        <w:t xml:space="preserve">+</w:t>
+      </w:r>
+      <w:r>
+        <w:rPr>
+          <w:rStyle w:val="NormalTok"/>
+        </w:rPr>
+        <w:t xml:space="preserve">dtkrh1</w:t>
+      </w:r>
+      <w:r>
+        <w:rPr>
+          <w:rStyle w:val="OperatorTok"/>
+        </w:rPr>
+        <w:t xml:space="preserve">$</w:t>
+      </w:r>
+      <w:r>
+        <w:rPr>
+          <w:rStyle w:val="NormalTok"/>
+        </w:rPr>
+        <w:t xml:space="preserve">treatment</w:t>
+      </w:r>
+      <w:r>
+        <w:rPr>
+          <w:rStyle w:val="OperatorTok"/>
+        </w:rPr>
+        <w:t xml:space="preserve">:</w:t>
+      </w:r>
+      <w:r>
+        <w:rPr>
+          <w:rStyle w:val="NormalTok"/>
+        </w:rPr>
+        <w:t xml:space="preserve">dtkrh1</w:t>
+      </w:r>
+      <w:r>
+        <w:rPr>
+          <w:rStyle w:val="OperatorTok"/>
+        </w:rPr>
+        <w:t xml:space="preserve">$</w:t>
+      </w:r>
+      <w:r>
+        <w:rPr>
+          <w:rStyle w:val="NormalTok"/>
+        </w:rPr>
+        <w:t xml:space="preserve">Day)</w:t>
       </w:r>
       <w:r>
         <w:br w:type="textWrapping"/>
@@ -6472,7 +7852,7 @@
           <wp:inline>
             <wp:extent cx="5334000" cy="4267200"/>
             <wp:effectExtent b="0" l="0" r="0" t="0"/>
-            <wp:docPr descr="" id="1" name="Picture"/>
+            <wp:docPr descr="" title="" id="1" name="Picture"/>
             <a:graphic>
               <a:graphicData uri="http://schemas.openxmlformats.org/drawingml/2006/picture">
                 <pic:pic>
@@ -6515,7 +7895,7 @@
         <w:pStyle w:val="BodyText"/>
       </w:pPr>
       <w:r>
-        <w:t xml:space="preserve">The treatment has a significant effect on PkKr-h1 expression (p-value 6.67e-5), gene expression doesn't seem to change significantly over time after treatment (0.4962), but an interaction between type of treatment and day after treatment was observed (0.0224).</w:t>
+        <w:t xml:space="preserve">The treatment has a significant effect on PkKr-h1 expression (p-value 6.67e-5), gene expression doesn’t seem to change significantly over time after treatment (0.4962), but an interaction between type of treatment and day after treatment was observed (0.0224).</w:t>
       </w:r>
       <w:r>
         <w:t xml:space="preserve"> </w:t>
@@ -6611,7 +7991,13 @@
         <w:rPr>
           <w:rStyle w:val="NormalTok"/>
         </w:rPr>
-        <w:t xml:space="preserve">(dtm,Gene==</w:t>
+        <w:t xml:space="preserve">(dtm,Gene</w:t>
+      </w:r>
+      <w:r>
+        <w:rPr>
+          <w:rStyle w:val="OperatorTok"/>
+        </w:rPr>
+        <w:t xml:space="preserve">==</w:t>
       </w:r>
       <w:r>
         <w:rPr>
@@ -6632,7 +8018,19 @@
         <w:rPr>
           <w:rStyle w:val="NormalTok"/>
         </w:rPr>
-        <w:t xml:space="preserve">dtE931$Gene</w:t>
+        <w:t xml:space="preserve">dtE931</w:t>
+      </w:r>
+      <w:r>
+        <w:rPr>
+          <w:rStyle w:val="OperatorTok"/>
+        </w:rPr>
+        <w:t xml:space="preserve">$</w:t>
+      </w:r>
+      <w:r>
+        <w:rPr>
+          <w:rStyle w:val="NormalTok"/>
+        </w:rPr>
+        <w:t xml:space="preserve">Gene</w:t>
       </w:r>
     </w:p>
     <w:p>
@@ -6708,7 +8106,19 @@
         <w:rPr>
           <w:rStyle w:val="NormalTok"/>
         </w:rPr>
-        <w:t xml:space="preserve">dtE931$Day</w:t>
+        <w:t xml:space="preserve">dtE931</w:t>
+      </w:r>
+      <w:r>
+        <w:rPr>
+          <w:rStyle w:val="OperatorTok"/>
+        </w:rPr>
+        <w:t xml:space="preserve">$</w:t>
+      </w:r>
+      <w:r>
+        <w:rPr>
+          <w:rStyle w:val="NormalTok"/>
+        </w:rPr>
+        <w:t xml:space="preserve">Day</w:t>
       </w:r>
     </w:p>
     <w:p>
@@ -6745,7 +8155,19 @@
         <w:rPr>
           <w:rStyle w:val="NormalTok"/>
         </w:rPr>
-        <w:t xml:space="preserve">(dtE931$Day)</w:t>
+        <w:t xml:space="preserve">(dtE931</w:t>
+      </w:r>
+      <w:r>
+        <w:rPr>
+          <w:rStyle w:val="OperatorTok"/>
+        </w:rPr>
+        <w:t xml:space="preserve">$</w:t>
+      </w:r>
+      <w:r>
+        <w:rPr>
+          <w:rStyle w:val="NormalTok"/>
+        </w:rPr>
+        <w:t xml:space="preserve">Day)</w:t>
       </w:r>
     </w:p>
     <w:p>
@@ -6837,7 +8259,139 @@
         <w:rPr>
           <w:rStyle w:val="NormalTok"/>
         </w:rPr>
-        <w:t xml:space="preserve">((dtE931$SDM.Gene/dtE931$SDM.rpL32))~dtE931$treatment+dtE931$Day+dtE931$treatment:dtE931$Day)</w:t>
+        <w:t xml:space="preserve">((dtE931</w:t>
+      </w:r>
+      <w:r>
+        <w:rPr>
+          <w:rStyle w:val="OperatorTok"/>
+        </w:rPr>
+        <w:t xml:space="preserve">$</w:t>
+      </w:r>
+      <w:r>
+        <w:rPr>
+          <w:rStyle w:val="NormalTok"/>
+        </w:rPr>
+        <w:t xml:space="preserve">SDM.Gene</w:t>
+      </w:r>
+      <w:r>
+        <w:rPr>
+          <w:rStyle w:val="OperatorTok"/>
+        </w:rPr>
+        <w:t xml:space="preserve">/</w:t>
+      </w:r>
+      <w:r>
+        <w:rPr>
+          <w:rStyle w:val="NormalTok"/>
+        </w:rPr>
+        <w:t xml:space="preserve">dtE931</w:t>
+      </w:r>
+      <w:r>
+        <w:rPr>
+          <w:rStyle w:val="OperatorTok"/>
+        </w:rPr>
+        <w:t xml:space="preserve">$</w:t>
+      </w:r>
+      <w:r>
+        <w:rPr>
+          <w:rStyle w:val="NormalTok"/>
+        </w:rPr>
+        <w:t xml:space="preserve">SDM.rpL32))</w:t>
+      </w:r>
+      <w:r>
+        <w:rPr>
+          <w:rStyle w:val="OperatorTok"/>
+        </w:rPr>
+        <w:t xml:space="preserve">~</w:t>
+      </w:r>
+      <w:r>
+        <w:rPr>
+          <w:rStyle w:val="NormalTok"/>
+        </w:rPr>
+        <w:t xml:space="preserve">dtE931</w:t>
+      </w:r>
+      <w:r>
+        <w:rPr>
+          <w:rStyle w:val="OperatorTok"/>
+        </w:rPr>
+        <w:t xml:space="preserve">$</w:t>
+      </w:r>
+      <w:r>
+        <w:rPr>
+          <w:rStyle w:val="NormalTok"/>
+        </w:rPr>
+        <w:t xml:space="preserve">treatment</w:t>
+      </w:r>
+      <w:r>
+        <w:rPr>
+          <w:rStyle w:val="OperatorTok"/>
+        </w:rPr>
+        <w:t xml:space="preserve">+</w:t>
+      </w:r>
+      <w:r>
+        <w:rPr>
+          <w:rStyle w:val="NormalTok"/>
+        </w:rPr>
+        <w:t xml:space="preserve">dtE931</w:t>
+      </w:r>
+      <w:r>
+        <w:rPr>
+          <w:rStyle w:val="OperatorTok"/>
+        </w:rPr>
+        <w:t xml:space="preserve">$</w:t>
+      </w:r>
+      <w:r>
+        <w:rPr>
+          <w:rStyle w:val="NormalTok"/>
+        </w:rPr>
+        <w:t xml:space="preserve">Day</w:t>
+      </w:r>
+      <w:r>
+        <w:rPr>
+          <w:rStyle w:val="OperatorTok"/>
+        </w:rPr>
+        <w:t xml:space="preserve">+</w:t>
+      </w:r>
+      <w:r>
+        <w:rPr>
+          <w:rStyle w:val="NormalTok"/>
+        </w:rPr>
+        <w:t xml:space="preserve">dtE931</w:t>
+      </w:r>
+      <w:r>
+        <w:rPr>
+          <w:rStyle w:val="OperatorTok"/>
+        </w:rPr>
+        <w:t xml:space="preserve">$</w:t>
+      </w:r>
+      <w:r>
+        <w:rPr>
+          <w:rStyle w:val="NormalTok"/>
+        </w:rPr>
+        <w:t xml:space="preserve">treatment</w:t>
+      </w:r>
+      <w:r>
+        <w:rPr>
+          <w:rStyle w:val="OperatorTok"/>
+        </w:rPr>
+        <w:t xml:space="preserve">:</w:t>
+      </w:r>
+      <w:r>
+        <w:rPr>
+          <w:rStyle w:val="NormalTok"/>
+        </w:rPr>
+        <w:t xml:space="preserve">dtE931</w:t>
+      </w:r>
+      <w:r>
+        <w:rPr>
+          <w:rStyle w:val="OperatorTok"/>
+        </w:rPr>
+        <w:t xml:space="preserve">$</w:t>
+      </w:r>
+      <w:r>
+        <w:rPr>
+          <w:rStyle w:val="NormalTok"/>
+        </w:rPr>
+        <w:t xml:space="preserve">Day)</w:t>
       </w:r>
       <w:r>
         <w:br w:type="textWrapping"/>
@@ -7101,7 +8655,91 @@
         <w:rPr>
           <w:rStyle w:val="NormalTok"/>
         </w:rPr>
-        <w:t xml:space="preserve">((dtE931$SDM.Gene/dtE931$SDM.rpL32))~dtE931$treatment+dtE931$Day)</w:t>
+        <w:t xml:space="preserve">((dtE931</w:t>
+      </w:r>
+      <w:r>
+        <w:rPr>
+          <w:rStyle w:val="OperatorTok"/>
+        </w:rPr>
+        <w:t xml:space="preserve">$</w:t>
+      </w:r>
+      <w:r>
+        <w:rPr>
+          <w:rStyle w:val="NormalTok"/>
+        </w:rPr>
+        <w:t xml:space="preserve">SDM.Gene</w:t>
+      </w:r>
+      <w:r>
+        <w:rPr>
+          <w:rStyle w:val="OperatorTok"/>
+        </w:rPr>
+        <w:t xml:space="preserve">/</w:t>
+      </w:r>
+      <w:r>
+        <w:rPr>
+          <w:rStyle w:val="NormalTok"/>
+        </w:rPr>
+        <w:t xml:space="preserve">dtE931</w:t>
+      </w:r>
+      <w:r>
+        <w:rPr>
+          <w:rStyle w:val="OperatorTok"/>
+        </w:rPr>
+        <w:t xml:space="preserve">$</w:t>
+      </w:r>
+      <w:r>
+        <w:rPr>
+          <w:rStyle w:val="NormalTok"/>
+        </w:rPr>
+        <w:t xml:space="preserve">SDM.rpL32))</w:t>
+      </w:r>
+      <w:r>
+        <w:rPr>
+          <w:rStyle w:val="OperatorTok"/>
+        </w:rPr>
+        <w:t xml:space="preserve">~</w:t>
+      </w:r>
+      <w:r>
+        <w:rPr>
+          <w:rStyle w:val="NormalTok"/>
+        </w:rPr>
+        <w:t xml:space="preserve">dtE931</w:t>
+      </w:r>
+      <w:r>
+        <w:rPr>
+          <w:rStyle w:val="OperatorTok"/>
+        </w:rPr>
+        <w:t xml:space="preserve">$</w:t>
+      </w:r>
+      <w:r>
+        <w:rPr>
+          <w:rStyle w:val="NormalTok"/>
+        </w:rPr>
+        <w:t xml:space="preserve">treatment</w:t>
+      </w:r>
+      <w:r>
+        <w:rPr>
+          <w:rStyle w:val="OperatorTok"/>
+        </w:rPr>
+        <w:t xml:space="preserve">+</w:t>
+      </w:r>
+      <w:r>
+        <w:rPr>
+          <w:rStyle w:val="NormalTok"/>
+        </w:rPr>
+        <w:t xml:space="preserve">dtE931</w:t>
+      </w:r>
+      <w:r>
+        <w:rPr>
+          <w:rStyle w:val="OperatorTok"/>
+        </w:rPr>
+        <w:t xml:space="preserve">$</w:t>
+      </w:r>
+      <w:r>
+        <w:rPr>
+          <w:rStyle w:val="NormalTok"/>
+        </w:rPr>
+        <w:t xml:space="preserve">Day)</w:t>
       </w:r>
       <w:r>
         <w:br w:type="textWrapping"/>
@@ -7327,7 +8965,7 @@
           <wp:inline>
             <wp:extent cx="5334000" cy="4267200"/>
             <wp:effectExtent b="0" l="0" r="0" t="0"/>
-            <wp:docPr descr="" id="1" name="Picture"/>
+            <wp:docPr descr="" title="" id="1" name="Picture"/>
             <a:graphic>
               <a:graphicData uri="http://schemas.openxmlformats.org/drawingml/2006/picture">
                 <pic:pic>
@@ -7369,7 +9007,7 @@
           <wp:inline>
             <wp:extent cx="5334000" cy="4267200"/>
             <wp:effectExtent b="0" l="0" r="0" t="0"/>
-            <wp:docPr descr="" id="1" name="Picture"/>
+            <wp:docPr descr="" title="" id="1" name="Picture"/>
             <a:graphic>
               <a:graphicData uri="http://schemas.openxmlformats.org/drawingml/2006/picture">
                 <pic:pic>
@@ -7411,7 +9049,7 @@
           <wp:inline>
             <wp:extent cx="5334000" cy="4267200"/>
             <wp:effectExtent b="0" l="0" r="0" t="0"/>
-            <wp:docPr descr="" id="1" name="Picture"/>
+            <wp:docPr descr="" title="" id="1" name="Picture"/>
             <a:graphic>
               <a:graphicData uri="http://schemas.openxmlformats.org/drawingml/2006/picture">
                 <pic:pic>
@@ -7453,7 +9091,7 @@
           <wp:inline>
             <wp:extent cx="5334000" cy="4267200"/>
             <wp:effectExtent b="0" l="0" r="0" t="0"/>
-            <wp:docPr descr="" id="1" name="Picture"/>
+            <wp:docPr descr="" title="" id="1" name="Picture"/>
             <a:graphic>
               <a:graphicData uri="http://schemas.openxmlformats.org/drawingml/2006/picture">
                 <pic:pic>
@@ -7584,7 +9222,13 @@
         <w:rPr>
           <w:rStyle w:val="NormalTok"/>
         </w:rPr>
-        <w:t xml:space="preserve">(dtm,Gene==</w:t>
+        <w:t xml:space="preserve">(dtm,Gene</w:t>
+      </w:r>
+      <w:r>
+        <w:rPr>
+          <w:rStyle w:val="OperatorTok"/>
+        </w:rPr>
+        <w:t xml:space="preserve">==</w:t>
       </w:r>
       <w:r>
         <w:rPr>
@@ -7605,7 +9249,19 @@
         <w:rPr>
           <w:rStyle w:val="NormalTok"/>
         </w:rPr>
-        <w:t xml:space="preserve">dtE932$Gene</w:t>
+        <w:t xml:space="preserve">dtE932</w:t>
+      </w:r>
+      <w:r>
+        <w:rPr>
+          <w:rStyle w:val="OperatorTok"/>
+        </w:rPr>
+        <w:t xml:space="preserve">$</w:t>
+      </w:r>
+      <w:r>
+        <w:rPr>
+          <w:rStyle w:val="NormalTok"/>
+        </w:rPr>
+        <w:t xml:space="preserve">Gene</w:t>
       </w:r>
     </w:p>
     <w:p>
@@ -7681,7 +9337,19 @@
         <w:rPr>
           <w:rStyle w:val="NormalTok"/>
         </w:rPr>
-        <w:t xml:space="preserve">dtE932$Day</w:t>
+        <w:t xml:space="preserve">dtE932</w:t>
+      </w:r>
+      <w:r>
+        <w:rPr>
+          <w:rStyle w:val="OperatorTok"/>
+        </w:rPr>
+        <w:t xml:space="preserve">$</w:t>
+      </w:r>
+      <w:r>
+        <w:rPr>
+          <w:rStyle w:val="NormalTok"/>
+        </w:rPr>
+        <w:t xml:space="preserve">Day</w:t>
       </w:r>
     </w:p>
     <w:p>
@@ -7718,7 +9386,19 @@
         <w:rPr>
           <w:rStyle w:val="NormalTok"/>
         </w:rPr>
-        <w:t xml:space="preserve">(dtE932$Day)</w:t>
+        <w:t xml:space="preserve">(dtE932</w:t>
+      </w:r>
+      <w:r>
+        <w:rPr>
+          <w:rStyle w:val="OperatorTok"/>
+        </w:rPr>
+        <w:t xml:space="preserve">$</w:t>
+      </w:r>
+      <w:r>
+        <w:rPr>
+          <w:rStyle w:val="NormalTok"/>
+        </w:rPr>
+        <w:t xml:space="preserve">Day)</w:t>
       </w:r>
     </w:p>
     <w:p>
@@ -7810,7 +9490,139 @@
         <w:rPr>
           <w:rStyle w:val="NormalTok"/>
         </w:rPr>
-        <w:t xml:space="preserve">((dtE932$SDM.Gene/dtE932$SDM.rpL32))~dtE932$treatment+dtE932$Day+dtE932$treatment:dtE932$Day)</w:t>
+        <w:t xml:space="preserve">((dtE932</w:t>
+      </w:r>
+      <w:r>
+        <w:rPr>
+          <w:rStyle w:val="OperatorTok"/>
+        </w:rPr>
+        <w:t xml:space="preserve">$</w:t>
+      </w:r>
+      <w:r>
+        <w:rPr>
+          <w:rStyle w:val="NormalTok"/>
+        </w:rPr>
+        <w:t xml:space="preserve">SDM.Gene</w:t>
+      </w:r>
+      <w:r>
+        <w:rPr>
+          <w:rStyle w:val="OperatorTok"/>
+        </w:rPr>
+        <w:t xml:space="preserve">/</w:t>
+      </w:r>
+      <w:r>
+        <w:rPr>
+          <w:rStyle w:val="NormalTok"/>
+        </w:rPr>
+        <w:t xml:space="preserve">dtE932</w:t>
+      </w:r>
+      <w:r>
+        <w:rPr>
+          <w:rStyle w:val="OperatorTok"/>
+        </w:rPr>
+        <w:t xml:space="preserve">$</w:t>
+      </w:r>
+      <w:r>
+        <w:rPr>
+          <w:rStyle w:val="NormalTok"/>
+        </w:rPr>
+        <w:t xml:space="preserve">SDM.rpL32))</w:t>
+      </w:r>
+      <w:r>
+        <w:rPr>
+          <w:rStyle w:val="OperatorTok"/>
+        </w:rPr>
+        <w:t xml:space="preserve">~</w:t>
+      </w:r>
+      <w:r>
+        <w:rPr>
+          <w:rStyle w:val="NormalTok"/>
+        </w:rPr>
+        <w:t xml:space="preserve">dtE932</w:t>
+      </w:r>
+      <w:r>
+        <w:rPr>
+          <w:rStyle w:val="OperatorTok"/>
+        </w:rPr>
+        <w:t xml:space="preserve">$</w:t>
+      </w:r>
+      <w:r>
+        <w:rPr>
+          <w:rStyle w:val="NormalTok"/>
+        </w:rPr>
+        <w:t xml:space="preserve">treatment</w:t>
+      </w:r>
+      <w:r>
+        <w:rPr>
+          <w:rStyle w:val="OperatorTok"/>
+        </w:rPr>
+        <w:t xml:space="preserve">+</w:t>
+      </w:r>
+      <w:r>
+        <w:rPr>
+          <w:rStyle w:val="NormalTok"/>
+        </w:rPr>
+        <w:t xml:space="preserve">dtE932</w:t>
+      </w:r>
+      <w:r>
+        <w:rPr>
+          <w:rStyle w:val="OperatorTok"/>
+        </w:rPr>
+        <w:t xml:space="preserve">$</w:t>
+      </w:r>
+      <w:r>
+        <w:rPr>
+          <w:rStyle w:val="NormalTok"/>
+        </w:rPr>
+        <w:t xml:space="preserve">Day</w:t>
+      </w:r>
+      <w:r>
+        <w:rPr>
+          <w:rStyle w:val="OperatorTok"/>
+        </w:rPr>
+        <w:t xml:space="preserve">+</w:t>
+      </w:r>
+      <w:r>
+        <w:rPr>
+          <w:rStyle w:val="NormalTok"/>
+        </w:rPr>
+        <w:t xml:space="preserve">dtE932</w:t>
+      </w:r>
+      <w:r>
+        <w:rPr>
+          <w:rStyle w:val="OperatorTok"/>
+        </w:rPr>
+        <w:t xml:space="preserve">$</w:t>
+      </w:r>
+      <w:r>
+        <w:rPr>
+          <w:rStyle w:val="NormalTok"/>
+        </w:rPr>
+        <w:t xml:space="preserve">treatment</w:t>
+      </w:r>
+      <w:r>
+        <w:rPr>
+          <w:rStyle w:val="OperatorTok"/>
+        </w:rPr>
+        <w:t xml:space="preserve">:</w:t>
+      </w:r>
+      <w:r>
+        <w:rPr>
+          <w:rStyle w:val="NormalTok"/>
+        </w:rPr>
+        <w:t xml:space="preserve">dtE932</w:t>
+      </w:r>
+      <w:r>
+        <w:rPr>
+          <w:rStyle w:val="OperatorTok"/>
+        </w:rPr>
+        <w:t xml:space="preserve">$</w:t>
+      </w:r>
+      <w:r>
+        <w:rPr>
+          <w:rStyle w:val="NormalTok"/>
+        </w:rPr>
+        <w:t xml:space="preserve">Day)</w:t>
       </w:r>
       <w:r>
         <w:br w:type="textWrapping"/>
@@ -8068,7 +9880,91 @@
         <w:rPr>
           <w:rStyle w:val="NormalTok"/>
         </w:rPr>
-        <w:t xml:space="preserve">((dtE932$SDM.Gene/dtE932$SDM.rpL32))~dtE932$treatment+dtE932$Day)</w:t>
+        <w:t xml:space="preserve">((dtE932</w:t>
+      </w:r>
+      <w:r>
+        <w:rPr>
+          <w:rStyle w:val="OperatorTok"/>
+        </w:rPr>
+        <w:t xml:space="preserve">$</w:t>
+      </w:r>
+      <w:r>
+        <w:rPr>
+          <w:rStyle w:val="NormalTok"/>
+        </w:rPr>
+        <w:t xml:space="preserve">SDM.Gene</w:t>
+      </w:r>
+      <w:r>
+        <w:rPr>
+          <w:rStyle w:val="OperatorTok"/>
+        </w:rPr>
+        <w:t xml:space="preserve">/</w:t>
+      </w:r>
+      <w:r>
+        <w:rPr>
+          <w:rStyle w:val="NormalTok"/>
+        </w:rPr>
+        <w:t xml:space="preserve">dtE932</w:t>
+      </w:r>
+      <w:r>
+        <w:rPr>
+          <w:rStyle w:val="OperatorTok"/>
+        </w:rPr>
+        <w:t xml:space="preserve">$</w:t>
+      </w:r>
+      <w:r>
+        <w:rPr>
+          <w:rStyle w:val="NormalTok"/>
+        </w:rPr>
+        <w:t xml:space="preserve">SDM.rpL32))</w:t>
+      </w:r>
+      <w:r>
+        <w:rPr>
+          <w:rStyle w:val="OperatorTok"/>
+        </w:rPr>
+        <w:t xml:space="preserve">~</w:t>
+      </w:r>
+      <w:r>
+        <w:rPr>
+          <w:rStyle w:val="NormalTok"/>
+        </w:rPr>
+        <w:t xml:space="preserve">dtE932</w:t>
+      </w:r>
+      <w:r>
+        <w:rPr>
+          <w:rStyle w:val="OperatorTok"/>
+        </w:rPr>
+        <w:t xml:space="preserve">$</w:t>
+      </w:r>
+      <w:r>
+        <w:rPr>
+          <w:rStyle w:val="NormalTok"/>
+        </w:rPr>
+        <w:t xml:space="preserve">treatment</w:t>
+      </w:r>
+      <w:r>
+        <w:rPr>
+          <w:rStyle w:val="OperatorTok"/>
+        </w:rPr>
+        <w:t xml:space="preserve">+</w:t>
+      </w:r>
+      <w:r>
+        <w:rPr>
+          <w:rStyle w:val="NormalTok"/>
+        </w:rPr>
+        <w:t xml:space="preserve">dtE932</w:t>
+      </w:r>
+      <w:r>
+        <w:rPr>
+          <w:rStyle w:val="OperatorTok"/>
+        </w:rPr>
+        <w:t xml:space="preserve">$</w:t>
+      </w:r>
+      <w:r>
+        <w:rPr>
+          <w:rStyle w:val="NormalTok"/>
+        </w:rPr>
+        <w:t xml:space="preserve">Day)</w:t>
       </w:r>
       <w:r>
         <w:br w:type="textWrapping"/>
@@ -8294,7 +10190,7 @@
           <wp:inline>
             <wp:extent cx="5334000" cy="4267200"/>
             <wp:effectExtent b="0" l="0" r="0" t="0"/>
-            <wp:docPr descr="" id="1" name="Picture"/>
+            <wp:docPr descr="" title="" id="1" name="Picture"/>
             <a:graphic>
               <a:graphicData uri="http://schemas.openxmlformats.org/drawingml/2006/picture">
                 <pic:pic>
@@ -8336,7 +10232,7 @@
           <wp:inline>
             <wp:extent cx="5334000" cy="4267200"/>
             <wp:effectExtent b="0" l="0" r="0" t="0"/>
-            <wp:docPr descr="" id="1" name="Picture"/>
+            <wp:docPr descr="" title="" id="1" name="Picture"/>
             <a:graphic>
               <a:graphicData uri="http://schemas.openxmlformats.org/drawingml/2006/picture">
                 <pic:pic>
@@ -8378,7 +10274,7 @@
           <wp:inline>
             <wp:extent cx="5334000" cy="4267200"/>
             <wp:effectExtent b="0" l="0" r="0" t="0"/>
-            <wp:docPr descr="" id="1" name="Picture"/>
+            <wp:docPr descr="" title="" id="1" name="Picture"/>
             <a:graphic>
               <a:graphicData uri="http://schemas.openxmlformats.org/drawingml/2006/picture">
                 <pic:pic>
@@ -8420,7 +10316,7 @@
           <wp:inline>
             <wp:extent cx="5334000" cy="4267200"/>
             <wp:effectExtent b="0" l="0" r="0" t="0"/>
-            <wp:docPr descr="" id="1" name="Picture"/>
+            <wp:docPr descr="" title="" id="1" name="Picture"/>
             <a:graphic>
               <a:graphicData uri="http://schemas.openxmlformats.org/drawingml/2006/picture">
                 <pic:pic>
@@ -8551,7 +10447,13 @@
         <w:rPr>
           <w:rStyle w:val="NormalTok"/>
         </w:rPr>
-        <w:t xml:space="preserve">(dtm,Gene==</w:t>
+        <w:t xml:space="preserve">(dtm,Gene</w:t>
+      </w:r>
+      <w:r>
+        <w:rPr>
+          <w:rStyle w:val="OperatorTok"/>
+        </w:rPr>
+        <w:t xml:space="preserve">==</w:t>
       </w:r>
       <w:r>
         <w:rPr>
@@ -8572,7 +10474,19 @@
         <w:rPr>
           <w:rStyle w:val="NormalTok"/>
         </w:rPr>
-        <w:t xml:space="preserve">dtE933$Gene</w:t>
+        <w:t xml:space="preserve">dtE933</w:t>
+      </w:r>
+      <w:r>
+        <w:rPr>
+          <w:rStyle w:val="OperatorTok"/>
+        </w:rPr>
+        <w:t xml:space="preserve">$</w:t>
+      </w:r>
+      <w:r>
+        <w:rPr>
+          <w:rStyle w:val="NormalTok"/>
+        </w:rPr>
+        <w:t xml:space="preserve">Gene</w:t>
       </w:r>
     </w:p>
     <w:p>
@@ -8648,7 +10562,19 @@
         <w:rPr>
           <w:rStyle w:val="NormalTok"/>
         </w:rPr>
-        <w:t xml:space="preserve">dtE933$Day</w:t>
+        <w:t xml:space="preserve">dtE933</w:t>
+      </w:r>
+      <w:r>
+        <w:rPr>
+          <w:rStyle w:val="OperatorTok"/>
+        </w:rPr>
+        <w:t xml:space="preserve">$</w:t>
+      </w:r>
+      <w:r>
+        <w:rPr>
+          <w:rStyle w:val="NormalTok"/>
+        </w:rPr>
+        <w:t xml:space="preserve">Day</w:t>
       </w:r>
     </w:p>
     <w:p>
@@ -8685,7 +10611,19 @@
         <w:rPr>
           <w:rStyle w:val="NormalTok"/>
         </w:rPr>
-        <w:t xml:space="preserve">(dtE933$Day)</w:t>
+        <w:t xml:space="preserve">(dtE933</w:t>
+      </w:r>
+      <w:r>
+        <w:rPr>
+          <w:rStyle w:val="OperatorTok"/>
+        </w:rPr>
+        <w:t xml:space="preserve">$</w:t>
+      </w:r>
+      <w:r>
+        <w:rPr>
+          <w:rStyle w:val="NormalTok"/>
+        </w:rPr>
+        <w:t xml:space="preserve">Day)</w:t>
       </w:r>
     </w:p>
     <w:p>
@@ -8777,7 +10715,139 @@
         <w:rPr>
           <w:rStyle w:val="NormalTok"/>
         </w:rPr>
-        <w:t xml:space="preserve">((dtE933$SDM.Gene/dtE933$SDM.rpL32))~dtE933$treatment+dtE933$Day+dtE933$treatment:dtE933$Day)</w:t>
+        <w:t xml:space="preserve">((dtE933</w:t>
+      </w:r>
+      <w:r>
+        <w:rPr>
+          <w:rStyle w:val="OperatorTok"/>
+        </w:rPr>
+        <w:t xml:space="preserve">$</w:t>
+      </w:r>
+      <w:r>
+        <w:rPr>
+          <w:rStyle w:val="NormalTok"/>
+        </w:rPr>
+        <w:t xml:space="preserve">SDM.Gene</w:t>
+      </w:r>
+      <w:r>
+        <w:rPr>
+          <w:rStyle w:val="OperatorTok"/>
+        </w:rPr>
+        <w:t xml:space="preserve">/</w:t>
+      </w:r>
+      <w:r>
+        <w:rPr>
+          <w:rStyle w:val="NormalTok"/>
+        </w:rPr>
+        <w:t xml:space="preserve">dtE933</w:t>
+      </w:r>
+      <w:r>
+        <w:rPr>
+          <w:rStyle w:val="OperatorTok"/>
+        </w:rPr>
+        <w:t xml:space="preserve">$</w:t>
+      </w:r>
+      <w:r>
+        <w:rPr>
+          <w:rStyle w:val="NormalTok"/>
+        </w:rPr>
+        <w:t xml:space="preserve">SDM.rpL32))</w:t>
+      </w:r>
+      <w:r>
+        <w:rPr>
+          <w:rStyle w:val="OperatorTok"/>
+        </w:rPr>
+        <w:t xml:space="preserve">~</w:t>
+      </w:r>
+      <w:r>
+        <w:rPr>
+          <w:rStyle w:val="NormalTok"/>
+        </w:rPr>
+        <w:t xml:space="preserve">dtE933</w:t>
+      </w:r>
+      <w:r>
+        <w:rPr>
+          <w:rStyle w:val="OperatorTok"/>
+        </w:rPr>
+        <w:t xml:space="preserve">$</w:t>
+      </w:r>
+      <w:r>
+        <w:rPr>
+          <w:rStyle w:val="NormalTok"/>
+        </w:rPr>
+        <w:t xml:space="preserve">treatment</w:t>
+      </w:r>
+      <w:r>
+        <w:rPr>
+          <w:rStyle w:val="OperatorTok"/>
+        </w:rPr>
+        <w:t xml:space="preserve">+</w:t>
+      </w:r>
+      <w:r>
+        <w:rPr>
+          <w:rStyle w:val="NormalTok"/>
+        </w:rPr>
+        <w:t xml:space="preserve">dtE933</w:t>
+      </w:r>
+      <w:r>
+        <w:rPr>
+          <w:rStyle w:val="OperatorTok"/>
+        </w:rPr>
+        <w:t xml:space="preserve">$</w:t>
+      </w:r>
+      <w:r>
+        <w:rPr>
+          <w:rStyle w:val="NormalTok"/>
+        </w:rPr>
+        <w:t xml:space="preserve">Day</w:t>
+      </w:r>
+      <w:r>
+        <w:rPr>
+          <w:rStyle w:val="OperatorTok"/>
+        </w:rPr>
+        <w:t xml:space="preserve">+</w:t>
+      </w:r>
+      <w:r>
+        <w:rPr>
+          <w:rStyle w:val="NormalTok"/>
+        </w:rPr>
+        <w:t xml:space="preserve">dtE933</w:t>
+      </w:r>
+      <w:r>
+        <w:rPr>
+          <w:rStyle w:val="OperatorTok"/>
+        </w:rPr>
+        <w:t xml:space="preserve">$</w:t>
+      </w:r>
+      <w:r>
+        <w:rPr>
+          <w:rStyle w:val="NormalTok"/>
+        </w:rPr>
+        <w:t xml:space="preserve">treatment</w:t>
+      </w:r>
+      <w:r>
+        <w:rPr>
+          <w:rStyle w:val="OperatorTok"/>
+        </w:rPr>
+        <w:t xml:space="preserve">:</w:t>
+      </w:r>
+      <w:r>
+        <w:rPr>
+          <w:rStyle w:val="NormalTok"/>
+        </w:rPr>
+        <w:t xml:space="preserve">dtE933</w:t>
+      </w:r>
+      <w:r>
+        <w:rPr>
+          <w:rStyle w:val="OperatorTok"/>
+        </w:rPr>
+        <w:t xml:space="preserve">$</w:t>
+      </w:r>
+      <w:r>
+        <w:rPr>
+          <w:rStyle w:val="NormalTok"/>
+        </w:rPr>
+        <w:t xml:space="preserve">Day)</w:t>
       </w:r>
       <w:r>
         <w:br w:type="textWrapping"/>
@@ -9035,7 +11105,91 @@
         <w:rPr>
           <w:rStyle w:val="NormalTok"/>
         </w:rPr>
-        <w:t xml:space="preserve">((dtE933$SDM.Gene/dtE933$SDM.rpL32))~dtE933$treatment+dtE933$Day)</w:t>
+        <w:t xml:space="preserve">((dtE933</w:t>
+      </w:r>
+      <w:r>
+        <w:rPr>
+          <w:rStyle w:val="OperatorTok"/>
+        </w:rPr>
+        <w:t xml:space="preserve">$</w:t>
+      </w:r>
+      <w:r>
+        <w:rPr>
+          <w:rStyle w:val="NormalTok"/>
+        </w:rPr>
+        <w:t xml:space="preserve">SDM.Gene</w:t>
+      </w:r>
+      <w:r>
+        <w:rPr>
+          <w:rStyle w:val="OperatorTok"/>
+        </w:rPr>
+        <w:t xml:space="preserve">/</w:t>
+      </w:r>
+      <w:r>
+        <w:rPr>
+          <w:rStyle w:val="NormalTok"/>
+        </w:rPr>
+        <w:t xml:space="preserve">dtE933</w:t>
+      </w:r>
+      <w:r>
+        <w:rPr>
+          <w:rStyle w:val="OperatorTok"/>
+        </w:rPr>
+        <w:t xml:space="preserve">$</w:t>
+      </w:r>
+      <w:r>
+        <w:rPr>
+          <w:rStyle w:val="NormalTok"/>
+        </w:rPr>
+        <w:t xml:space="preserve">SDM.rpL32))</w:t>
+      </w:r>
+      <w:r>
+        <w:rPr>
+          <w:rStyle w:val="OperatorTok"/>
+        </w:rPr>
+        <w:t xml:space="preserve">~</w:t>
+      </w:r>
+      <w:r>
+        <w:rPr>
+          <w:rStyle w:val="NormalTok"/>
+        </w:rPr>
+        <w:t xml:space="preserve">dtE933</w:t>
+      </w:r>
+      <w:r>
+        <w:rPr>
+          <w:rStyle w:val="OperatorTok"/>
+        </w:rPr>
+        <w:t xml:space="preserve">$</w:t>
+      </w:r>
+      <w:r>
+        <w:rPr>
+          <w:rStyle w:val="NormalTok"/>
+        </w:rPr>
+        <w:t xml:space="preserve">treatment</w:t>
+      </w:r>
+      <w:r>
+        <w:rPr>
+          <w:rStyle w:val="OperatorTok"/>
+        </w:rPr>
+        <w:t xml:space="preserve">+</w:t>
+      </w:r>
+      <w:r>
+        <w:rPr>
+          <w:rStyle w:val="NormalTok"/>
+        </w:rPr>
+        <w:t xml:space="preserve">dtE933</w:t>
+      </w:r>
+      <w:r>
+        <w:rPr>
+          <w:rStyle w:val="OperatorTok"/>
+        </w:rPr>
+        <w:t xml:space="preserve">$</w:t>
+      </w:r>
+      <w:r>
+        <w:rPr>
+          <w:rStyle w:val="NormalTok"/>
+        </w:rPr>
+        <w:t xml:space="preserve">Day)</w:t>
       </w:r>
       <w:r>
         <w:br w:type="textWrapping"/>
@@ -9261,7 +11415,7 @@
           <wp:inline>
             <wp:extent cx="5334000" cy="4267200"/>
             <wp:effectExtent b="0" l="0" r="0" t="0"/>
-            <wp:docPr descr="" id="1" name="Picture"/>
+            <wp:docPr descr="" title="" id="1" name="Picture"/>
             <a:graphic>
               <a:graphicData uri="http://schemas.openxmlformats.org/drawingml/2006/picture">
                 <pic:pic>
@@ -9303,7 +11457,7 @@
           <wp:inline>
             <wp:extent cx="5334000" cy="4267200"/>
             <wp:effectExtent b="0" l="0" r="0" t="0"/>
-            <wp:docPr descr="" id="1" name="Picture"/>
+            <wp:docPr descr="" title="" id="1" name="Picture"/>
             <a:graphic>
               <a:graphicData uri="http://schemas.openxmlformats.org/drawingml/2006/picture">
                 <pic:pic>
@@ -9345,7 +11499,7 @@
           <wp:inline>
             <wp:extent cx="5334000" cy="4267200"/>
             <wp:effectExtent b="0" l="0" r="0" t="0"/>
-            <wp:docPr descr="" id="1" name="Picture"/>
+            <wp:docPr descr="" title="" id="1" name="Picture"/>
             <a:graphic>
               <a:graphicData uri="http://schemas.openxmlformats.org/drawingml/2006/picture">
                 <pic:pic>
@@ -9387,7 +11541,7 @@
           <wp:inline>
             <wp:extent cx="5334000" cy="4267200"/>
             <wp:effectExtent b="0" l="0" r="0" t="0"/>
-            <wp:docPr descr="" id="1" name="Picture"/>
+            <wp:docPr descr="" title="" id="1" name="Picture"/>
             <a:graphic>
               <a:graphicData uri="http://schemas.openxmlformats.org/drawingml/2006/picture">
                 <pic:pic>
@@ -9518,7 +11672,13 @@
         <w:rPr>
           <w:rStyle w:val="NormalTok"/>
         </w:rPr>
-        <w:t xml:space="preserve">(dtf,Gene==</w:t>
+        <w:t xml:space="preserve">(dtf,Gene</w:t>
+      </w:r>
+      <w:r>
+        <w:rPr>
+          <w:rStyle w:val="OperatorTok"/>
+        </w:rPr>
+        <w:t xml:space="preserve">==</w:t>
       </w:r>
       <w:r>
         <w:rPr>
@@ -9539,7 +11699,19 @@
         <w:rPr>
           <w:rStyle w:val="NormalTok"/>
         </w:rPr>
-        <w:t xml:space="preserve">dtfkrh1$Gene</w:t>
+        <w:t xml:space="preserve">dtfkrh1</w:t>
+      </w:r>
+      <w:r>
+        <w:rPr>
+          <w:rStyle w:val="OperatorTok"/>
+        </w:rPr>
+        <w:t xml:space="preserve">$</w:t>
+      </w:r>
+      <w:r>
+        <w:rPr>
+          <w:rStyle w:val="NormalTok"/>
+        </w:rPr>
+        <w:t xml:space="preserve">Gene</w:t>
       </w:r>
     </w:p>
     <w:p>
@@ -9624,7 +11796,19 @@
         <w:rPr>
           <w:rStyle w:val="NormalTok"/>
         </w:rPr>
-        <w:t xml:space="preserve">dtfkrh1$DAT</w:t>
+        <w:t xml:space="preserve">dtfkrh1</w:t>
+      </w:r>
+      <w:r>
+        <w:rPr>
+          <w:rStyle w:val="OperatorTok"/>
+        </w:rPr>
+        <w:t xml:space="preserve">$</w:t>
+      </w:r>
+      <w:r>
+        <w:rPr>
+          <w:rStyle w:val="NormalTok"/>
+        </w:rPr>
+        <w:t xml:space="preserve">DAT</w:t>
       </w:r>
     </w:p>
     <w:p>
@@ -9661,7 +11845,19 @@
         <w:rPr>
           <w:rStyle w:val="NormalTok"/>
         </w:rPr>
-        <w:t xml:space="preserve">(dtfkrh1$DAT)</w:t>
+        <w:t xml:space="preserve">(dtfkrh1</w:t>
+      </w:r>
+      <w:r>
+        <w:rPr>
+          <w:rStyle w:val="OperatorTok"/>
+        </w:rPr>
+        <w:t xml:space="preserve">$</w:t>
+      </w:r>
+      <w:r>
+        <w:rPr>
+          <w:rStyle w:val="NormalTok"/>
+        </w:rPr>
+        <w:t xml:space="preserve">DAT)</w:t>
       </w:r>
     </w:p>
     <w:p>
@@ -9753,7 +11949,139 @@
         <w:rPr>
           <w:rStyle w:val="NormalTok"/>
         </w:rPr>
-        <w:t xml:space="preserve">((dtfkrh1$SDM/dtfkrh1$rpL32))~dtfkrh1$Treatment+dtfkrh1$DAT+dtfkrh1$Treatment:dtfkrh1$DAT)</w:t>
+        <w:t xml:space="preserve">((dtfkrh1</w:t>
+      </w:r>
+      <w:r>
+        <w:rPr>
+          <w:rStyle w:val="OperatorTok"/>
+        </w:rPr>
+        <w:t xml:space="preserve">$</w:t>
+      </w:r>
+      <w:r>
+        <w:rPr>
+          <w:rStyle w:val="NormalTok"/>
+        </w:rPr>
+        <w:t xml:space="preserve">SDM</w:t>
+      </w:r>
+      <w:r>
+        <w:rPr>
+          <w:rStyle w:val="OperatorTok"/>
+        </w:rPr>
+        <w:t xml:space="preserve">/</w:t>
+      </w:r>
+      <w:r>
+        <w:rPr>
+          <w:rStyle w:val="NormalTok"/>
+        </w:rPr>
+        <w:t xml:space="preserve">dtfkrh1</w:t>
+      </w:r>
+      <w:r>
+        <w:rPr>
+          <w:rStyle w:val="OperatorTok"/>
+        </w:rPr>
+        <w:t xml:space="preserve">$</w:t>
+      </w:r>
+      <w:r>
+        <w:rPr>
+          <w:rStyle w:val="NormalTok"/>
+        </w:rPr>
+        <w:t xml:space="preserve">rpL32))</w:t>
+      </w:r>
+      <w:r>
+        <w:rPr>
+          <w:rStyle w:val="OperatorTok"/>
+        </w:rPr>
+        <w:t xml:space="preserve">~</w:t>
+      </w:r>
+      <w:r>
+        <w:rPr>
+          <w:rStyle w:val="NormalTok"/>
+        </w:rPr>
+        <w:t xml:space="preserve">dtfkrh1</w:t>
+      </w:r>
+      <w:r>
+        <w:rPr>
+          <w:rStyle w:val="OperatorTok"/>
+        </w:rPr>
+        <w:t xml:space="preserve">$</w:t>
+      </w:r>
+      <w:r>
+        <w:rPr>
+          <w:rStyle w:val="NormalTok"/>
+        </w:rPr>
+        <w:t xml:space="preserve">Treatment</w:t>
+      </w:r>
+      <w:r>
+        <w:rPr>
+          <w:rStyle w:val="OperatorTok"/>
+        </w:rPr>
+        <w:t xml:space="preserve">+</w:t>
+      </w:r>
+      <w:r>
+        <w:rPr>
+          <w:rStyle w:val="NormalTok"/>
+        </w:rPr>
+        <w:t xml:space="preserve">dtfkrh1</w:t>
+      </w:r>
+      <w:r>
+        <w:rPr>
+          <w:rStyle w:val="OperatorTok"/>
+        </w:rPr>
+        <w:t xml:space="preserve">$</w:t>
+      </w:r>
+      <w:r>
+        <w:rPr>
+          <w:rStyle w:val="NormalTok"/>
+        </w:rPr>
+        <w:t xml:space="preserve">DAT</w:t>
+      </w:r>
+      <w:r>
+        <w:rPr>
+          <w:rStyle w:val="OperatorTok"/>
+        </w:rPr>
+        <w:t xml:space="preserve">+</w:t>
+      </w:r>
+      <w:r>
+        <w:rPr>
+          <w:rStyle w:val="NormalTok"/>
+        </w:rPr>
+        <w:t xml:space="preserve">dtfkrh1</w:t>
+      </w:r>
+      <w:r>
+        <w:rPr>
+          <w:rStyle w:val="OperatorTok"/>
+        </w:rPr>
+        <w:t xml:space="preserve">$</w:t>
+      </w:r>
+      <w:r>
+        <w:rPr>
+          <w:rStyle w:val="NormalTok"/>
+        </w:rPr>
+        <w:t xml:space="preserve">Treatment</w:t>
+      </w:r>
+      <w:r>
+        <w:rPr>
+          <w:rStyle w:val="OperatorTok"/>
+        </w:rPr>
+        <w:t xml:space="preserve">:</w:t>
+      </w:r>
+      <w:r>
+        <w:rPr>
+          <w:rStyle w:val="NormalTok"/>
+        </w:rPr>
+        <w:t xml:space="preserve">dtfkrh1</w:t>
+      </w:r>
+      <w:r>
+        <w:rPr>
+          <w:rStyle w:val="OperatorTok"/>
+        </w:rPr>
+        <w:t xml:space="preserve">$</w:t>
+      </w:r>
+      <w:r>
+        <w:rPr>
+          <w:rStyle w:val="NormalTok"/>
+        </w:rPr>
+        <w:t xml:space="preserve">DAT)</w:t>
       </w:r>
       <w:r>
         <w:br w:type="textWrapping"/>
@@ -10090,7 +12418,19 @@
         <w:rPr>
           <w:rStyle w:val="NormalTok"/>
         </w:rPr>
-        <w:t xml:space="preserve">dtf$Gene</w:t>
+        <w:t xml:space="preserve">dtf</w:t>
+      </w:r>
+      <w:r>
+        <w:rPr>
+          <w:rStyle w:val="OperatorTok"/>
+        </w:rPr>
+        <w:t xml:space="preserve">$</w:t>
+      </w:r>
+      <w:r>
+        <w:rPr>
+          <w:rStyle w:val="NormalTok"/>
+        </w:rPr>
+        <w:t xml:space="preserve">Gene</w:t>
       </w:r>
     </w:p>
     <w:p>
@@ -10421,7 +12761,13 @@
         <w:rPr>
           <w:rStyle w:val="NormalTok"/>
         </w:rPr>
-        <w:t xml:space="preserve">(dtf,Gene==</w:t>
+        <w:t xml:space="preserve">(dtf,Gene</w:t>
+      </w:r>
+      <w:r>
+        <w:rPr>
+          <w:rStyle w:val="OperatorTok"/>
+        </w:rPr>
+        <w:t xml:space="preserve">==</w:t>
       </w:r>
       <w:r>
         <w:rPr>
@@ -10442,7 +12788,19 @@
         <w:rPr>
           <w:rStyle w:val="NormalTok"/>
         </w:rPr>
-        <w:t xml:space="preserve">dtfE931$Gene</w:t>
+        <w:t xml:space="preserve">dtfE931</w:t>
+      </w:r>
+      <w:r>
+        <w:rPr>
+          <w:rStyle w:val="OperatorTok"/>
+        </w:rPr>
+        <w:t xml:space="preserve">$</w:t>
+      </w:r>
+      <w:r>
+        <w:rPr>
+          <w:rStyle w:val="NormalTok"/>
+        </w:rPr>
+        <w:t xml:space="preserve">Gene</w:t>
       </w:r>
     </w:p>
     <w:p>
@@ -10542,7 +12900,19 @@
         <w:rPr>
           <w:rStyle w:val="NormalTok"/>
         </w:rPr>
-        <w:t xml:space="preserve">(dtfE931$DAT)</w:t>
+        <w:t xml:space="preserve">(dtfE931</w:t>
+      </w:r>
+      <w:r>
+        <w:rPr>
+          <w:rStyle w:val="OperatorTok"/>
+        </w:rPr>
+        <w:t xml:space="preserve">$</w:t>
+      </w:r>
+      <w:r>
+        <w:rPr>
+          <w:rStyle w:val="NormalTok"/>
+        </w:rPr>
+        <w:t xml:space="preserve">DAT)</w:t>
       </w:r>
     </w:p>
     <w:p>
@@ -10643,7 +13013,139 @@
         <w:rPr>
           <w:rStyle w:val="NormalTok"/>
         </w:rPr>
-        <w:t xml:space="preserve">((dtfE931$SDM/dtfE931$rpL32))~dtfE931$Treatment+dtfE931$DAT+dtfE931$Treatment:dtfE931$DAT)</w:t>
+        <w:t xml:space="preserve">((dtfE931</w:t>
+      </w:r>
+      <w:r>
+        <w:rPr>
+          <w:rStyle w:val="OperatorTok"/>
+        </w:rPr>
+        <w:t xml:space="preserve">$</w:t>
+      </w:r>
+      <w:r>
+        <w:rPr>
+          <w:rStyle w:val="NormalTok"/>
+        </w:rPr>
+        <w:t xml:space="preserve">SDM</w:t>
+      </w:r>
+      <w:r>
+        <w:rPr>
+          <w:rStyle w:val="OperatorTok"/>
+        </w:rPr>
+        <w:t xml:space="preserve">/</w:t>
+      </w:r>
+      <w:r>
+        <w:rPr>
+          <w:rStyle w:val="NormalTok"/>
+        </w:rPr>
+        <w:t xml:space="preserve">dtfE931</w:t>
+      </w:r>
+      <w:r>
+        <w:rPr>
+          <w:rStyle w:val="OperatorTok"/>
+        </w:rPr>
+        <w:t xml:space="preserve">$</w:t>
+      </w:r>
+      <w:r>
+        <w:rPr>
+          <w:rStyle w:val="NormalTok"/>
+        </w:rPr>
+        <w:t xml:space="preserve">rpL32))</w:t>
+      </w:r>
+      <w:r>
+        <w:rPr>
+          <w:rStyle w:val="OperatorTok"/>
+        </w:rPr>
+        <w:t xml:space="preserve">~</w:t>
+      </w:r>
+      <w:r>
+        <w:rPr>
+          <w:rStyle w:val="NormalTok"/>
+        </w:rPr>
+        <w:t xml:space="preserve">dtfE931</w:t>
+      </w:r>
+      <w:r>
+        <w:rPr>
+          <w:rStyle w:val="OperatorTok"/>
+        </w:rPr>
+        <w:t xml:space="preserve">$</w:t>
+      </w:r>
+      <w:r>
+        <w:rPr>
+          <w:rStyle w:val="NormalTok"/>
+        </w:rPr>
+        <w:t xml:space="preserve">Treatment</w:t>
+      </w:r>
+      <w:r>
+        <w:rPr>
+          <w:rStyle w:val="OperatorTok"/>
+        </w:rPr>
+        <w:t xml:space="preserve">+</w:t>
+      </w:r>
+      <w:r>
+        <w:rPr>
+          <w:rStyle w:val="NormalTok"/>
+        </w:rPr>
+        <w:t xml:space="preserve">dtfE931</w:t>
+      </w:r>
+      <w:r>
+        <w:rPr>
+          <w:rStyle w:val="OperatorTok"/>
+        </w:rPr>
+        <w:t xml:space="preserve">$</w:t>
+      </w:r>
+      <w:r>
+        <w:rPr>
+          <w:rStyle w:val="NormalTok"/>
+        </w:rPr>
+        <w:t xml:space="preserve">DAT</w:t>
+      </w:r>
+      <w:r>
+        <w:rPr>
+          <w:rStyle w:val="OperatorTok"/>
+        </w:rPr>
+        <w:t xml:space="preserve">+</w:t>
+      </w:r>
+      <w:r>
+        <w:rPr>
+          <w:rStyle w:val="NormalTok"/>
+        </w:rPr>
+        <w:t xml:space="preserve">dtfE931</w:t>
+      </w:r>
+      <w:r>
+        <w:rPr>
+          <w:rStyle w:val="OperatorTok"/>
+        </w:rPr>
+        <w:t xml:space="preserve">$</w:t>
+      </w:r>
+      <w:r>
+        <w:rPr>
+          <w:rStyle w:val="NormalTok"/>
+        </w:rPr>
+        <w:t xml:space="preserve">Treatment</w:t>
+      </w:r>
+      <w:r>
+        <w:rPr>
+          <w:rStyle w:val="OperatorTok"/>
+        </w:rPr>
+        <w:t xml:space="preserve">:</w:t>
+      </w:r>
+      <w:r>
+        <w:rPr>
+          <w:rStyle w:val="NormalTok"/>
+        </w:rPr>
+        <w:t xml:space="preserve">dtfE931</w:t>
+      </w:r>
+      <w:r>
+        <w:rPr>
+          <w:rStyle w:val="OperatorTok"/>
+        </w:rPr>
+        <w:t xml:space="preserve">$</w:t>
+      </w:r>
+      <w:r>
+        <w:rPr>
+          <w:rStyle w:val="NormalTok"/>
+        </w:rPr>
+        <w:t xml:space="preserve">DAT)</w:t>
       </w:r>
       <w:r>
         <w:br w:type="textWrapping"/>
@@ -10952,7 +13454,91 @@
         <w:rPr>
           <w:rStyle w:val="NormalTok"/>
         </w:rPr>
-        <w:t xml:space="preserve">((dtfE931$SDM/dtfE931$rpL32))~dtfE931$Treatment+dtfE931$DAT)</w:t>
+        <w:t xml:space="preserve">((dtfE931</w:t>
+      </w:r>
+      <w:r>
+        <w:rPr>
+          <w:rStyle w:val="OperatorTok"/>
+        </w:rPr>
+        <w:t xml:space="preserve">$</w:t>
+      </w:r>
+      <w:r>
+        <w:rPr>
+          <w:rStyle w:val="NormalTok"/>
+        </w:rPr>
+        <w:t xml:space="preserve">SDM</w:t>
+      </w:r>
+      <w:r>
+        <w:rPr>
+          <w:rStyle w:val="OperatorTok"/>
+        </w:rPr>
+        <w:t xml:space="preserve">/</w:t>
+      </w:r>
+      <w:r>
+        <w:rPr>
+          <w:rStyle w:val="NormalTok"/>
+        </w:rPr>
+        <w:t xml:space="preserve">dtfE931</w:t>
+      </w:r>
+      <w:r>
+        <w:rPr>
+          <w:rStyle w:val="OperatorTok"/>
+        </w:rPr>
+        <w:t xml:space="preserve">$</w:t>
+      </w:r>
+      <w:r>
+        <w:rPr>
+          <w:rStyle w:val="NormalTok"/>
+        </w:rPr>
+        <w:t xml:space="preserve">rpL32))</w:t>
+      </w:r>
+      <w:r>
+        <w:rPr>
+          <w:rStyle w:val="OperatorTok"/>
+        </w:rPr>
+        <w:t xml:space="preserve">~</w:t>
+      </w:r>
+      <w:r>
+        <w:rPr>
+          <w:rStyle w:val="NormalTok"/>
+        </w:rPr>
+        <w:t xml:space="preserve">dtfE931</w:t>
+      </w:r>
+      <w:r>
+        <w:rPr>
+          <w:rStyle w:val="OperatorTok"/>
+        </w:rPr>
+        <w:t xml:space="preserve">$</w:t>
+      </w:r>
+      <w:r>
+        <w:rPr>
+          <w:rStyle w:val="NormalTok"/>
+        </w:rPr>
+        <w:t xml:space="preserve">Treatment</w:t>
+      </w:r>
+      <w:r>
+        <w:rPr>
+          <w:rStyle w:val="OperatorTok"/>
+        </w:rPr>
+        <w:t xml:space="preserve">+</w:t>
+      </w:r>
+      <w:r>
+        <w:rPr>
+          <w:rStyle w:val="NormalTok"/>
+        </w:rPr>
+        <w:t xml:space="preserve">dtfE931</w:t>
+      </w:r>
+      <w:r>
+        <w:rPr>
+          <w:rStyle w:val="OperatorTok"/>
+        </w:rPr>
+        <w:t xml:space="preserve">$</w:t>
+      </w:r>
+      <w:r>
+        <w:rPr>
+          <w:rStyle w:val="NormalTok"/>
+        </w:rPr>
+        <w:t xml:space="preserve">DAT)</w:t>
       </w:r>
       <w:r>
         <w:br w:type="textWrapping"/>
@@ -11178,7 +13764,7 @@
           <wp:inline>
             <wp:extent cx="5334000" cy="4267200"/>
             <wp:effectExtent b="0" l="0" r="0" t="0"/>
-            <wp:docPr descr="" id="1" name="Picture"/>
+            <wp:docPr descr="" title="" id="1" name="Picture"/>
             <a:graphic>
               <a:graphicData uri="http://schemas.openxmlformats.org/drawingml/2006/picture">
                 <pic:pic>
@@ -11220,7 +13806,7 @@
           <wp:inline>
             <wp:extent cx="5334000" cy="4267200"/>
             <wp:effectExtent b="0" l="0" r="0" t="0"/>
-            <wp:docPr descr="" id="1" name="Picture"/>
+            <wp:docPr descr="" title="" id="1" name="Picture"/>
             <a:graphic>
               <a:graphicData uri="http://schemas.openxmlformats.org/drawingml/2006/picture">
                 <pic:pic>
@@ -11262,7 +13848,7 @@
           <wp:inline>
             <wp:extent cx="5334000" cy="4267200"/>
             <wp:effectExtent b="0" l="0" r="0" t="0"/>
-            <wp:docPr descr="" id="1" name="Picture"/>
+            <wp:docPr descr="" title="" id="1" name="Picture"/>
             <a:graphic>
               <a:graphicData uri="http://schemas.openxmlformats.org/drawingml/2006/picture">
                 <pic:pic>
@@ -11304,7 +13890,7 @@
           <wp:inline>
             <wp:extent cx="5334000" cy="4267200"/>
             <wp:effectExtent b="0" l="0" r="0" t="0"/>
-            <wp:docPr descr="" id="1" name="Picture"/>
+            <wp:docPr descr="" title="" id="1" name="Picture"/>
             <a:graphic>
               <a:graphicData uri="http://schemas.openxmlformats.org/drawingml/2006/picture">
                 <pic:pic>
@@ -11423,7 +14009,19 @@
         <w:rPr>
           <w:rStyle w:val="NormalTok"/>
         </w:rPr>
-        <w:t xml:space="preserve">dtf$Gene</w:t>
+        <w:t xml:space="preserve">dtf</w:t>
+      </w:r>
+      <w:r>
+        <w:rPr>
+          <w:rStyle w:val="OperatorTok"/>
+        </w:rPr>
+        <w:t xml:space="preserve">$</w:t>
+      </w:r>
+      <w:r>
+        <w:rPr>
+          <w:rStyle w:val="NormalTok"/>
+        </w:rPr>
+        <w:t xml:space="preserve">Gene</w:t>
       </w:r>
     </w:p>
     <w:p>
@@ -11754,7 +14352,13 @@
         <w:rPr>
           <w:rStyle w:val="NormalTok"/>
         </w:rPr>
-        <w:t xml:space="preserve">(dtf,Gene==</w:t>
+        <w:t xml:space="preserve">(dtf,Gene</w:t>
+      </w:r>
+      <w:r>
+        <w:rPr>
+          <w:rStyle w:val="OperatorTok"/>
+        </w:rPr>
+        <w:t xml:space="preserve">==</w:t>
       </w:r>
       <w:r>
         <w:rPr>
@@ -11775,7 +14379,19 @@
         <w:rPr>
           <w:rStyle w:val="NormalTok"/>
         </w:rPr>
-        <w:t xml:space="preserve">dtfE932$Gene</w:t>
+        <w:t xml:space="preserve">dtfE932</w:t>
+      </w:r>
+      <w:r>
+        <w:rPr>
+          <w:rStyle w:val="OperatorTok"/>
+        </w:rPr>
+        <w:t xml:space="preserve">$</w:t>
+      </w:r>
+      <w:r>
+        <w:rPr>
+          <w:rStyle w:val="NormalTok"/>
+        </w:rPr>
+        <w:t xml:space="preserve">Gene</w:t>
       </w:r>
     </w:p>
     <w:p>
@@ -11875,7 +14491,19 @@
         <w:rPr>
           <w:rStyle w:val="NormalTok"/>
         </w:rPr>
-        <w:t xml:space="preserve">(dtfE932$DAT)</w:t>
+        <w:t xml:space="preserve">(dtfE932</w:t>
+      </w:r>
+      <w:r>
+        <w:rPr>
+          <w:rStyle w:val="OperatorTok"/>
+        </w:rPr>
+        <w:t xml:space="preserve">$</w:t>
+      </w:r>
+      <w:r>
+        <w:rPr>
+          <w:rStyle w:val="NormalTok"/>
+        </w:rPr>
+        <w:t xml:space="preserve">DAT)</w:t>
       </w:r>
     </w:p>
     <w:p>
@@ -11967,7 +14595,139 @@
         <w:rPr>
           <w:rStyle w:val="NormalTok"/>
         </w:rPr>
-        <w:t xml:space="preserve">((dtfE932$SDM/dtfE932$rpL32))~dtfE932$Treatment+dtfE932$DAT+dtfE932$Treatment:dtfE932$DAT)</w:t>
+        <w:t xml:space="preserve">((dtfE932</w:t>
+      </w:r>
+      <w:r>
+        <w:rPr>
+          <w:rStyle w:val="OperatorTok"/>
+        </w:rPr>
+        <w:t xml:space="preserve">$</w:t>
+      </w:r>
+      <w:r>
+        <w:rPr>
+          <w:rStyle w:val="NormalTok"/>
+        </w:rPr>
+        <w:t xml:space="preserve">SDM</w:t>
+      </w:r>
+      <w:r>
+        <w:rPr>
+          <w:rStyle w:val="OperatorTok"/>
+        </w:rPr>
+        <w:t xml:space="preserve">/</w:t>
+      </w:r>
+      <w:r>
+        <w:rPr>
+          <w:rStyle w:val="NormalTok"/>
+        </w:rPr>
+        <w:t xml:space="preserve">dtfE932</w:t>
+      </w:r>
+      <w:r>
+        <w:rPr>
+          <w:rStyle w:val="OperatorTok"/>
+        </w:rPr>
+        <w:t xml:space="preserve">$</w:t>
+      </w:r>
+      <w:r>
+        <w:rPr>
+          <w:rStyle w:val="NormalTok"/>
+        </w:rPr>
+        <w:t xml:space="preserve">rpL32))</w:t>
+      </w:r>
+      <w:r>
+        <w:rPr>
+          <w:rStyle w:val="OperatorTok"/>
+        </w:rPr>
+        <w:t xml:space="preserve">~</w:t>
+      </w:r>
+      <w:r>
+        <w:rPr>
+          <w:rStyle w:val="NormalTok"/>
+        </w:rPr>
+        <w:t xml:space="preserve">dtfE932</w:t>
+      </w:r>
+      <w:r>
+        <w:rPr>
+          <w:rStyle w:val="OperatorTok"/>
+        </w:rPr>
+        <w:t xml:space="preserve">$</w:t>
+      </w:r>
+      <w:r>
+        <w:rPr>
+          <w:rStyle w:val="NormalTok"/>
+        </w:rPr>
+        <w:t xml:space="preserve">Treatment</w:t>
+      </w:r>
+      <w:r>
+        <w:rPr>
+          <w:rStyle w:val="OperatorTok"/>
+        </w:rPr>
+        <w:t xml:space="preserve">+</w:t>
+      </w:r>
+      <w:r>
+        <w:rPr>
+          <w:rStyle w:val="NormalTok"/>
+        </w:rPr>
+        <w:t xml:space="preserve">dtfE932</w:t>
+      </w:r>
+      <w:r>
+        <w:rPr>
+          <w:rStyle w:val="OperatorTok"/>
+        </w:rPr>
+        <w:t xml:space="preserve">$</w:t>
+      </w:r>
+      <w:r>
+        <w:rPr>
+          <w:rStyle w:val="NormalTok"/>
+        </w:rPr>
+        <w:t xml:space="preserve">DAT</w:t>
+      </w:r>
+      <w:r>
+        <w:rPr>
+          <w:rStyle w:val="OperatorTok"/>
+        </w:rPr>
+        <w:t xml:space="preserve">+</w:t>
+      </w:r>
+      <w:r>
+        <w:rPr>
+          <w:rStyle w:val="NormalTok"/>
+        </w:rPr>
+        <w:t xml:space="preserve">dtfE932</w:t>
+      </w:r>
+      <w:r>
+        <w:rPr>
+          <w:rStyle w:val="OperatorTok"/>
+        </w:rPr>
+        <w:t xml:space="preserve">$</w:t>
+      </w:r>
+      <w:r>
+        <w:rPr>
+          <w:rStyle w:val="NormalTok"/>
+        </w:rPr>
+        <w:t xml:space="preserve">Treatment</w:t>
+      </w:r>
+      <w:r>
+        <w:rPr>
+          <w:rStyle w:val="OperatorTok"/>
+        </w:rPr>
+        <w:t xml:space="preserve">:</w:t>
+      </w:r>
+      <w:r>
+        <w:rPr>
+          <w:rStyle w:val="NormalTok"/>
+        </w:rPr>
+        <w:t xml:space="preserve">dtfE932</w:t>
+      </w:r>
+      <w:r>
+        <w:rPr>
+          <w:rStyle w:val="OperatorTok"/>
+        </w:rPr>
+        <w:t xml:space="preserve">$</w:t>
+      </w:r>
+      <w:r>
+        <w:rPr>
+          <w:rStyle w:val="NormalTok"/>
+        </w:rPr>
+        <w:t xml:space="preserve">DAT)</w:t>
       </w:r>
       <w:r>
         <w:br w:type="textWrapping"/>
@@ -12267,7 +15027,91 @@
         <w:rPr>
           <w:rStyle w:val="NormalTok"/>
         </w:rPr>
-        <w:t xml:space="preserve">((dtfE932$SDM/dtfE932$rpL32))~dtfE932$Treatment+dtfE932$DAT)</w:t>
+        <w:t xml:space="preserve">((dtfE932</w:t>
+      </w:r>
+      <w:r>
+        <w:rPr>
+          <w:rStyle w:val="OperatorTok"/>
+        </w:rPr>
+        <w:t xml:space="preserve">$</w:t>
+      </w:r>
+      <w:r>
+        <w:rPr>
+          <w:rStyle w:val="NormalTok"/>
+        </w:rPr>
+        <w:t xml:space="preserve">SDM</w:t>
+      </w:r>
+      <w:r>
+        <w:rPr>
+          <w:rStyle w:val="OperatorTok"/>
+        </w:rPr>
+        <w:t xml:space="preserve">/</w:t>
+      </w:r>
+      <w:r>
+        <w:rPr>
+          <w:rStyle w:val="NormalTok"/>
+        </w:rPr>
+        <w:t xml:space="preserve">dtfE932</w:t>
+      </w:r>
+      <w:r>
+        <w:rPr>
+          <w:rStyle w:val="OperatorTok"/>
+        </w:rPr>
+        <w:t xml:space="preserve">$</w:t>
+      </w:r>
+      <w:r>
+        <w:rPr>
+          <w:rStyle w:val="NormalTok"/>
+        </w:rPr>
+        <w:t xml:space="preserve">rpL32))</w:t>
+      </w:r>
+      <w:r>
+        <w:rPr>
+          <w:rStyle w:val="OperatorTok"/>
+        </w:rPr>
+        <w:t xml:space="preserve">~</w:t>
+      </w:r>
+      <w:r>
+        <w:rPr>
+          <w:rStyle w:val="NormalTok"/>
+        </w:rPr>
+        <w:t xml:space="preserve">dtfE932</w:t>
+      </w:r>
+      <w:r>
+        <w:rPr>
+          <w:rStyle w:val="OperatorTok"/>
+        </w:rPr>
+        <w:t xml:space="preserve">$</w:t>
+      </w:r>
+      <w:r>
+        <w:rPr>
+          <w:rStyle w:val="NormalTok"/>
+        </w:rPr>
+        <w:t xml:space="preserve">Treatment</w:t>
+      </w:r>
+      <w:r>
+        <w:rPr>
+          <w:rStyle w:val="OperatorTok"/>
+        </w:rPr>
+        <w:t xml:space="preserve">+</w:t>
+      </w:r>
+      <w:r>
+        <w:rPr>
+          <w:rStyle w:val="NormalTok"/>
+        </w:rPr>
+        <w:t xml:space="preserve">dtfE932</w:t>
+      </w:r>
+      <w:r>
+        <w:rPr>
+          <w:rStyle w:val="OperatorTok"/>
+        </w:rPr>
+        <w:t xml:space="preserve">$</w:t>
+      </w:r>
+      <w:r>
+        <w:rPr>
+          <w:rStyle w:val="NormalTok"/>
+        </w:rPr>
+        <w:t xml:space="preserve">DAT)</w:t>
       </w:r>
       <w:r>
         <w:br w:type="textWrapping"/>
@@ -12493,7 +15337,7 @@
           <wp:inline>
             <wp:extent cx="5334000" cy="4267200"/>
             <wp:effectExtent b="0" l="0" r="0" t="0"/>
-            <wp:docPr descr="" id="1" name="Picture"/>
+            <wp:docPr descr="" title="" id="1" name="Picture"/>
             <a:graphic>
               <a:graphicData uri="http://schemas.openxmlformats.org/drawingml/2006/picture">
                 <pic:pic>
@@ -12535,7 +15379,7 @@
           <wp:inline>
             <wp:extent cx="5334000" cy="4267200"/>
             <wp:effectExtent b="0" l="0" r="0" t="0"/>
-            <wp:docPr descr="" id="1" name="Picture"/>
+            <wp:docPr descr="" title="" id="1" name="Picture"/>
             <a:graphic>
               <a:graphicData uri="http://schemas.openxmlformats.org/drawingml/2006/picture">
                 <pic:pic>
@@ -12577,7 +15421,7 @@
           <wp:inline>
             <wp:extent cx="5334000" cy="4267200"/>
             <wp:effectExtent b="0" l="0" r="0" t="0"/>
-            <wp:docPr descr="" id="1" name="Picture"/>
+            <wp:docPr descr="" title="" id="1" name="Picture"/>
             <a:graphic>
               <a:graphicData uri="http://schemas.openxmlformats.org/drawingml/2006/picture">
                 <pic:pic>
@@ -12619,7 +15463,7 @@
           <wp:inline>
             <wp:extent cx="5334000" cy="4267200"/>
             <wp:effectExtent b="0" l="0" r="0" t="0"/>
-            <wp:docPr descr="" id="1" name="Picture"/>
+            <wp:docPr descr="" title="" id="1" name="Picture"/>
             <a:graphic>
               <a:graphicData uri="http://schemas.openxmlformats.org/drawingml/2006/picture">
                 <pic:pic>
@@ -12738,7 +15582,19 @@
         <w:rPr>
           <w:rStyle w:val="NormalTok"/>
         </w:rPr>
-        <w:t xml:space="preserve">dtf$Gene</w:t>
+        <w:t xml:space="preserve">dtf</w:t>
+      </w:r>
+      <w:r>
+        <w:rPr>
+          <w:rStyle w:val="OperatorTok"/>
+        </w:rPr>
+        <w:t xml:space="preserve">$</w:t>
+      </w:r>
+      <w:r>
+        <w:rPr>
+          <w:rStyle w:val="NormalTok"/>
+        </w:rPr>
+        <w:t xml:space="preserve">Gene</w:t>
       </w:r>
     </w:p>
     <w:p>
@@ -13069,7 +15925,13 @@
         <w:rPr>
           <w:rStyle w:val="NormalTok"/>
         </w:rPr>
-        <w:t xml:space="preserve">(dtf,Gene==</w:t>
+        <w:t xml:space="preserve">(dtf,Gene</w:t>
+      </w:r>
+      <w:r>
+        <w:rPr>
+          <w:rStyle w:val="OperatorTok"/>
+        </w:rPr>
+        <w:t xml:space="preserve">==</w:t>
       </w:r>
       <w:r>
         <w:rPr>
@@ -13090,7 +15952,19 @@
         <w:rPr>
           <w:rStyle w:val="NormalTok"/>
         </w:rPr>
-        <w:t xml:space="preserve">dtfE933$Gene</w:t>
+        <w:t xml:space="preserve">dtfE933</w:t>
+      </w:r>
+      <w:r>
+        <w:rPr>
+          <w:rStyle w:val="OperatorTok"/>
+        </w:rPr>
+        <w:t xml:space="preserve">$</w:t>
+      </w:r>
+      <w:r>
+        <w:rPr>
+          <w:rStyle w:val="NormalTok"/>
+        </w:rPr>
+        <w:t xml:space="preserve">Gene</w:t>
       </w:r>
     </w:p>
     <w:p>
@@ -13190,7 +16064,19 @@
         <w:rPr>
           <w:rStyle w:val="NormalTok"/>
         </w:rPr>
-        <w:t xml:space="preserve">(dtfE933$DAT)</w:t>
+        <w:t xml:space="preserve">(dtfE933</w:t>
+      </w:r>
+      <w:r>
+        <w:rPr>
+          <w:rStyle w:val="OperatorTok"/>
+        </w:rPr>
+        <w:t xml:space="preserve">$</w:t>
+      </w:r>
+      <w:r>
+        <w:rPr>
+          <w:rStyle w:val="NormalTok"/>
+        </w:rPr>
+        <w:t xml:space="preserve">DAT)</w:t>
       </w:r>
     </w:p>
     <w:p>
@@ -13282,7 +16168,139 @@
         <w:rPr>
           <w:rStyle w:val="NormalTok"/>
         </w:rPr>
-        <w:t xml:space="preserve">((dtfE933$SDM/dtfE933$rpL32))~dtfE933$Treatment+dtfE933$DAT+dtfE933$Treatment:dtfE933$DAT)</w:t>
+        <w:t xml:space="preserve">((dtfE933</w:t>
+      </w:r>
+      <w:r>
+        <w:rPr>
+          <w:rStyle w:val="OperatorTok"/>
+        </w:rPr>
+        <w:t xml:space="preserve">$</w:t>
+      </w:r>
+      <w:r>
+        <w:rPr>
+          <w:rStyle w:val="NormalTok"/>
+        </w:rPr>
+        <w:t xml:space="preserve">SDM</w:t>
+      </w:r>
+      <w:r>
+        <w:rPr>
+          <w:rStyle w:val="OperatorTok"/>
+        </w:rPr>
+        <w:t xml:space="preserve">/</w:t>
+      </w:r>
+      <w:r>
+        <w:rPr>
+          <w:rStyle w:val="NormalTok"/>
+        </w:rPr>
+        <w:t xml:space="preserve">dtfE933</w:t>
+      </w:r>
+      <w:r>
+        <w:rPr>
+          <w:rStyle w:val="OperatorTok"/>
+        </w:rPr>
+        <w:t xml:space="preserve">$</w:t>
+      </w:r>
+      <w:r>
+        <w:rPr>
+          <w:rStyle w:val="NormalTok"/>
+        </w:rPr>
+        <w:t xml:space="preserve">rpL32))</w:t>
+      </w:r>
+      <w:r>
+        <w:rPr>
+          <w:rStyle w:val="OperatorTok"/>
+        </w:rPr>
+        <w:t xml:space="preserve">~</w:t>
+      </w:r>
+      <w:r>
+        <w:rPr>
+          <w:rStyle w:val="NormalTok"/>
+        </w:rPr>
+        <w:t xml:space="preserve">dtfE933</w:t>
+      </w:r>
+      <w:r>
+        <w:rPr>
+          <w:rStyle w:val="OperatorTok"/>
+        </w:rPr>
+        <w:t xml:space="preserve">$</w:t>
+      </w:r>
+      <w:r>
+        <w:rPr>
+          <w:rStyle w:val="NormalTok"/>
+        </w:rPr>
+        <w:t xml:space="preserve">Treatment</w:t>
+      </w:r>
+      <w:r>
+        <w:rPr>
+          <w:rStyle w:val="OperatorTok"/>
+        </w:rPr>
+        <w:t xml:space="preserve">+</w:t>
+      </w:r>
+      <w:r>
+        <w:rPr>
+          <w:rStyle w:val="NormalTok"/>
+        </w:rPr>
+        <w:t xml:space="preserve">dtfE933</w:t>
+      </w:r>
+      <w:r>
+        <w:rPr>
+          <w:rStyle w:val="OperatorTok"/>
+        </w:rPr>
+        <w:t xml:space="preserve">$</w:t>
+      </w:r>
+      <w:r>
+        <w:rPr>
+          <w:rStyle w:val="NormalTok"/>
+        </w:rPr>
+        <w:t xml:space="preserve">DAT</w:t>
+      </w:r>
+      <w:r>
+        <w:rPr>
+          <w:rStyle w:val="OperatorTok"/>
+        </w:rPr>
+        <w:t xml:space="preserve">+</w:t>
+      </w:r>
+      <w:r>
+        <w:rPr>
+          <w:rStyle w:val="NormalTok"/>
+        </w:rPr>
+        <w:t xml:space="preserve">dtfE933</w:t>
+      </w:r>
+      <w:r>
+        <w:rPr>
+          <w:rStyle w:val="OperatorTok"/>
+        </w:rPr>
+        <w:t xml:space="preserve">$</w:t>
+      </w:r>
+      <w:r>
+        <w:rPr>
+          <w:rStyle w:val="NormalTok"/>
+        </w:rPr>
+        <w:t xml:space="preserve">Treatment</w:t>
+      </w:r>
+      <w:r>
+        <w:rPr>
+          <w:rStyle w:val="OperatorTok"/>
+        </w:rPr>
+        <w:t xml:space="preserve">:</w:t>
+      </w:r>
+      <w:r>
+        <w:rPr>
+          <w:rStyle w:val="NormalTok"/>
+        </w:rPr>
+        <w:t xml:space="preserve">dtfE933</w:t>
+      </w:r>
+      <w:r>
+        <w:rPr>
+          <w:rStyle w:val="OperatorTok"/>
+        </w:rPr>
+        <w:t xml:space="preserve">$</w:t>
+      </w:r>
+      <w:r>
+        <w:rPr>
+          <w:rStyle w:val="NormalTok"/>
+        </w:rPr>
+        <w:t xml:space="preserve">DAT)</w:t>
       </w:r>
       <w:r>
         <w:br w:type="textWrapping"/>
@@ -13576,7 +16594,91 @@
         <w:rPr>
           <w:rStyle w:val="NormalTok"/>
         </w:rPr>
-        <w:t xml:space="preserve">((dtfE933$SDM/dtfE933$rpL32))~dtfE933$Treatment+dtfE933$DAT)</w:t>
+        <w:t xml:space="preserve">((dtfE933</w:t>
+      </w:r>
+      <w:r>
+        <w:rPr>
+          <w:rStyle w:val="OperatorTok"/>
+        </w:rPr>
+        <w:t xml:space="preserve">$</w:t>
+      </w:r>
+      <w:r>
+        <w:rPr>
+          <w:rStyle w:val="NormalTok"/>
+        </w:rPr>
+        <w:t xml:space="preserve">SDM</w:t>
+      </w:r>
+      <w:r>
+        <w:rPr>
+          <w:rStyle w:val="OperatorTok"/>
+        </w:rPr>
+        <w:t xml:space="preserve">/</w:t>
+      </w:r>
+      <w:r>
+        <w:rPr>
+          <w:rStyle w:val="NormalTok"/>
+        </w:rPr>
+        <w:t xml:space="preserve">dtfE933</w:t>
+      </w:r>
+      <w:r>
+        <w:rPr>
+          <w:rStyle w:val="OperatorTok"/>
+        </w:rPr>
+        <w:t xml:space="preserve">$</w:t>
+      </w:r>
+      <w:r>
+        <w:rPr>
+          <w:rStyle w:val="NormalTok"/>
+        </w:rPr>
+        <w:t xml:space="preserve">rpL32))</w:t>
+      </w:r>
+      <w:r>
+        <w:rPr>
+          <w:rStyle w:val="OperatorTok"/>
+        </w:rPr>
+        <w:t xml:space="preserve">~</w:t>
+      </w:r>
+      <w:r>
+        <w:rPr>
+          <w:rStyle w:val="NormalTok"/>
+        </w:rPr>
+        <w:t xml:space="preserve">dtfE933</w:t>
+      </w:r>
+      <w:r>
+        <w:rPr>
+          <w:rStyle w:val="OperatorTok"/>
+        </w:rPr>
+        <w:t xml:space="preserve">$</w:t>
+      </w:r>
+      <w:r>
+        <w:rPr>
+          <w:rStyle w:val="NormalTok"/>
+        </w:rPr>
+        <w:t xml:space="preserve">Treatment</w:t>
+      </w:r>
+      <w:r>
+        <w:rPr>
+          <w:rStyle w:val="OperatorTok"/>
+        </w:rPr>
+        <w:t xml:space="preserve">+</w:t>
+      </w:r>
+      <w:r>
+        <w:rPr>
+          <w:rStyle w:val="NormalTok"/>
+        </w:rPr>
+        <w:t xml:space="preserve">dtfE933</w:t>
+      </w:r>
+      <w:r>
+        <w:rPr>
+          <w:rStyle w:val="OperatorTok"/>
+        </w:rPr>
+        <w:t xml:space="preserve">$</w:t>
+      </w:r>
+      <w:r>
+        <w:rPr>
+          <w:rStyle w:val="NormalTok"/>
+        </w:rPr>
+        <w:t xml:space="preserve">DAT)</w:t>
       </w:r>
       <w:r>
         <w:br w:type="textWrapping"/>
@@ -13802,7 +16904,7 @@
           <wp:inline>
             <wp:extent cx="5334000" cy="4267200"/>
             <wp:effectExtent b="0" l="0" r="0" t="0"/>
-            <wp:docPr descr="" id="1" name="Picture"/>
+            <wp:docPr descr="" title="" id="1" name="Picture"/>
             <a:graphic>
               <a:graphicData uri="http://schemas.openxmlformats.org/drawingml/2006/picture">
                 <pic:pic>
@@ -13844,7 +16946,7 @@
           <wp:inline>
             <wp:extent cx="5334000" cy="4267200"/>
             <wp:effectExtent b="0" l="0" r="0" t="0"/>
-            <wp:docPr descr="" id="1" name="Picture"/>
+            <wp:docPr descr="" title="" id="1" name="Picture"/>
             <a:graphic>
               <a:graphicData uri="http://schemas.openxmlformats.org/drawingml/2006/picture">
                 <pic:pic>
@@ -13886,7 +16988,7 @@
           <wp:inline>
             <wp:extent cx="5334000" cy="4267200"/>
             <wp:effectExtent b="0" l="0" r="0" t="0"/>
-            <wp:docPr descr="" id="1" name="Picture"/>
+            <wp:docPr descr="" title="" id="1" name="Picture"/>
             <a:graphic>
               <a:graphicData uri="http://schemas.openxmlformats.org/drawingml/2006/picture">
                 <pic:pic>
@@ -13928,7 +17030,7 @@
           <wp:inline>
             <wp:extent cx="5334000" cy="4267200"/>
             <wp:effectExtent b="0" l="0" r="0" t="0"/>
-            <wp:docPr descr="" id="1" name="Picture"/>
+            <wp:docPr descr="" title="" id="1" name="Picture"/>
             <a:graphic>
               <a:graphicData uri="http://schemas.openxmlformats.org/drawingml/2006/picture">
                 <pic:pic>
@@ -14082,7 +17184,7 @@
     </w:lvl>
   </w:abstractNum>
   <w:abstractNum w:abstractNumId="990">
-    <w:nsid w:val="a4e0002a"/>
+    <w:nsid w:val="407116d2"/>
     <w:multiLevelType w:val="multilevel"/>
     <w:lvl w:ilvl="0">
       <w:numFmt w:val="bullet"/>

</xml_diff>